<commit_message>
Extract method into ParserJonathonV2.py
</commit_message>
<xml_diff>
--- a/Assignment_2--Coder-kieran.docx
+++ b/Assignment_2--Coder-kieran.docx
@@ -10,6 +10,7 @@
           <w:docPartUnique/>
         </w:docPartObj>
       </w:sdtPr>
+      <w:sdtEndPr/>
       <w:sdtContent>
         <w:p>
           <w:r>
@@ -266,7 +267,7 @@
               </mc:Choice>
               <mc:Fallback>
                 <w:pict>
-                  <v:group w14:anchorId="4CC5B303" id="Group 149" o:spid="_x0000_s1026" style="position:absolute;margin-left:0;margin-top:0;width:8in;height:95.7pt;z-index:251662336;mso-width-percent:941;mso-height-percent:121;mso-top-percent:23;mso-position-horizontal:center;mso-position-horizontal-relative:page;mso-position-vertical-relative:page;mso-width-percent:941;mso-height-percent:121;mso-top-percent:23" coordorigin="" coordsize="73152,12161" o:gfxdata="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">
+                  <v:group w14:anchorId="33CA4AB6" id="Group 149" o:spid="_x0000_s1026" style="position:absolute;margin-left:0;margin-top:0;width:8in;height:95.7pt;z-index:251662336;mso-width-percent:941;mso-height-percent:121;mso-top-percent:23;mso-position-horizontal:center;mso-position-horizontal-relative:page;mso-position-vertical-relative:page;mso-width-percent:941;mso-height-percent:121;mso-top-percent:23" coordorigin="" coordsize="73152,12161" o:gfxdata="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">
                     <v:shape id="Rectangle 51" o:spid="_x0000_s1027" style="position:absolute;width:73152;height:11303;visibility:visible;mso-wrap-style:square;v-text-anchor:middle" coordsize="7312660,1129665" o:gfxdata="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" path="m,l7312660,r,1129665l3619500,733425,,1091565,,xe" fillcolor="#9acd4c [3204]" stroked="f" strokeweight="1.25pt">
                       <v:path arrowok="t" o:connecttype="custom" o:connectlocs="0,0;7315200,0;7315200,1130373;3620757,733885;0,1092249;0,0" o:connectangles="0,0,0,0,0,0"/>
                     </v:shape>
@@ -355,6 +356,7 @@
                                   <w:dataBinding w:prefixMappings="xmlns:ns0='http://purl.org/dc/elements/1.1/' xmlns:ns1='http://schemas.openxmlformats.org/package/2006/metadata/core-properties' " w:xpath="/ns1:coreProperties[1]/ns0:creator[1]" w:storeItemID="{6C3C8BC8-F283-45AE-878A-BAB7291924A1}"/>
                                   <w:text/>
                                 </w:sdtPr>
+                                <w:sdtEndPr/>
                                 <w:sdtContent>
                                   <w:p>
                                     <w:pPr>
@@ -372,31 +374,7 @@
                                         <w:sz w:val="28"/>
                                         <w:szCs w:val="28"/>
                                       </w:rPr>
-                                      <w:t>K</w:t>
-                                    </w:r>
-                                    <w:r>
-                                      <w:rPr>
-                                        <w:color w:val="595959" w:themeColor="text1" w:themeTint="A6"/>
-                                        <w:sz w:val="28"/>
-                                        <w:szCs w:val="28"/>
-                                      </w:rPr>
-                                      <w:t xml:space="preserve">ieran </w:t>
-                                    </w:r>
-                                    <w:r>
-                                      <w:rPr>
-                                        <w:color w:val="595959" w:themeColor="text1" w:themeTint="A6"/>
-                                        <w:sz w:val="28"/>
-                                        <w:szCs w:val="28"/>
-                                      </w:rPr>
-                                      <w:t>A</w:t>
-                                    </w:r>
-                                    <w:r>
-                                      <w:rPr>
-                                        <w:color w:val="595959" w:themeColor="text1" w:themeTint="A6"/>
-                                        <w:sz w:val="28"/>
-                                        <w:szCs w:val="28"/>
-                                      </w:rPr>
-                                      <w:t>belen</w:t>
+                                      <w:t>Kieran Abelen</w:t>
                                     </w:r>
                                   </w:p>
                                 </w:sdtContent>
@@ -424,6 +402,7 @@
                                     <w:dataBinding w:prefixMappings="xmlns:ns0='http://schemas.microsoft.com/office/2006/coverPageProps' " w:xpath="/ns0:CoverPageProperties[1]/ns0:CompanyEmail[1]" w:storeItemID="{55AF091B-3C7A-41E3-B477-F2FDAA23CFDA}"/>
                                     <w:text/>
                                   </w:sdtPr>
+                                  <w:sdtEndPr/>
                                   <w:sdtContent>
                                     <w:r>
                                       <w:rPr>
@@ -478,6 +457,7 @@
                             <w:dataBinding w:prefixMappings="xmlns:ns0='http://purl.org/dc/elements/1.1/' xmlns:ns1='http://schemas.openxmlformats.org/package/2006/metadata/core-properties' " w:xpath="/ns1:coreProperties[1]/ns0:creator[1]" w:storeItemID="{6C3C8BC8-F283-45AE-878A-BAB7291924A1}"/>
                             <w:text/>
                           </w:sdtPr>
+                          <w:sdtEndPr/>
                           <w:sdtContent>
                             <w:p>
                               <w:pPr>
@@ -495,31 +475,7 @@
                                   <w:sz w:val="28"/>
                                   <w:szCs w:val="28"/>
                                 </w:rPr>
-                                <w:t>K</w:t>
-                              </w:r>
-                              <w:r>
-                                <w:rPr>
-                                  <w:color w:val="595959" w:themeColor="text1" w:themeTint="A6"/>
-                                  <w:sz w:val="28"/>
-                                  <w:szCs w:val="28"/>
-                                </w:rPr>
-                                <w:t xml:space="preserve">ieran </w:t>
-                              </w:r>
-                              <w:r>
-                                <w:rPr>
-                                  <w:color w:val="595959" w:themeColor="text1" w:themeTint="A6"/>
-                                  <w:sz w:val="28"/>
-                                  <w:szCs w:val="28"/>
-                                </w:rPr>
-                                <w:t>A</w:t>
-                              </w:r>
-                              <w:r>
-                                <w:rPr>
-                                  <w:color w:val="595959" w:themeColor="text1" w:themeTint="A6"/>
-                                  <w:sz w:val="28"/>
-                                  <w:szCs w:val="28"/>
-                                </w:rPr>
-                                <w:t>belen</w:t>
+                                <w:t>Kieran Abelen</w:t>
                               </w:r>
                             </w:p>
                           </w:sdtContent>
@@ -547,6 +503,7 @@
                               <w:dataBinding w:prefixMappings="xmlns:ns0='http://schemas.microsoft.com/office/2006/coverPageProps' " w:xpath="/ns0:CoverPageProperties[1]/ns0:CompanyEmail[1]" w:storeItemID="{55AF091B-3C7A-41E3-B477-F2FDAA23CFDA}"/>
                               <w:text/>
                             </w:sdtPr>
+                            <w:sdtEndPr/>
                             <w:sdtContent>
                               <w:r>
                                 <w:rPr>
@@ -684,6 +641,7 @@
                                   <w:dataBinding w:prefixMappings="xmlns:ns0='http://purl.org/dc/elements/1.1/' xmlns:ns1='http://schemas.openxmlformats.org/package/2006/metadata/core-properties' " w:xpath="/ns1:coreProperties[1]/ns0:subject[1]" w:storeItemID="{6C3C8BC8-F283-45AE-878A-BAB7291924A1}"/>
                                   <w:text/>
                                 </w:sdtPr>
+                                <w:sdtEndPr/>
                                 <w:sdtContent>
                                   <w:p>
                                     <w:pPr>
@@ -785,6 +743,7 @@
                             <w:dataBinding w:prefixMappings="xmlns:ns0='http://purl.org/dc/elements/1.1/' xmlns:ns1='http://schemas.openxmlformats.org/package/2006/metadata/core-properties' " w:xpath="/ns1:coreProperties[1]/ns0:subject[1]" w:storeItemID="{6C3C8BC8-F283-45AE-878A-BAB7291924A1}"/>
                             <w:text/>
                           </w:sdtPr>
+                          <w:sdtEndPr/>
                           <w:sdtContent>
                             <w:p>
                               <w:pPr>
@@ -1262,6 +1221,7 @@
           <w:id w:val="1927613863"/>
           <w:citation/>
         </w:sdtPr>
+        <w:sdtEndPr/>
         <w:sdtContent>
           <w:r>
             <w:fldChar w:fldCharType="begin"/>
@@ -1292,6 +1252,7 @@
           <w:id w:val="-1387096938"/>
           <w:citation/>
         </w:sdtPr>
+        <w:sdtEndPr/>
         <w:sdtContent>
           <w:r>
             <w:fldChar w:fldCharType="begin"/>
@@ -1386,6 +1347,14 @@
       <w:r>
         <w:t>Duplication Code</w:t>
       </w:r>
+      <w:r>
+        <w:t>/Shotgun Surgery</w:t>
+      </w:r>
+    </w:p>
+    <w:p>
+      <w:r>
+        <w:t>Both don’t really describe a situation where the entire class is a duplication.</w:t>
+      </w:r>
     </w:p>
     <w:p>
       <w:pPr>
@@ -1404,13 +1373,13 @@
         </w:numPr>
       </w:pPr>
       <w:r>
-        <w:t xml:space="preserve">Of the three drawers </w:t>
-      </w:r>
-      <w:r>
         <w:t>DrawerKieran</w:t>
       </w:r>
       <w:r>
-        <w:t>.py and DrawerJack.py are both Tkinter drawers with the exact same functions.</w:t>
+        <w:t xml:space="preserve">.py, DrawerJack.py: </w:t>
+      </w:r>
+      <w:r>
+        <w:t>Of the three drawers both Tkinter drawers with the exact same functions.</w:t>
       </w:r>
     </w:p>
     <w:p>
@@ -1422,16 +1391,16 @@
         </w:numPr>
       </w:pPr>
       <w:r>
+        <w:t xml:space="preserve">ParserTK.py, ParserJonathonV2.py, ParserJerry.py: </w:t>
+      </w:r>
+      <w:r>
         <w:t xml:space="preserve">Three parsers are present, and all have the </w:t>
       </w:r>
       <w:r>
         <w:t>same</w:t>
       </w:r>
       <w:r>
-        <w:t xml:space="preserve"> functions. Parser</w:t>
-      </w:r>
-      <w:r>
-        <w:t>TK.py, ParserJonathonV2.py, ParserJerry.py</w:t>
+        <w:t xml:space="preserve"> functions. </w:t>
       </w:r>
     </w:p>
     <w:p>
@@ -1488,12 +1457,10 @@
         </w:numPr>
       </w:pPr>
       <w:r>
-        <w:t>Tkinter drawers have the same methods for drawing while the turtle drawer will use different methods. It would be better to have two drawers and not t</w:t>
-      </w:r>
-      <w:bookmarkStart w:id="2" w:name="_GoBack"/>
-      <w:bookmarkEnd w:id="2"/>
-      <w:r>
-        <w:t>hree if 2 are the same.</w:t>
+        <w:t xml:space="preserve">Tkinter drawers have the same methods for drawing while the turtle drawer will use different methods. It would be better to have two drawers and not </w:t>
+      </w:r>
+      <w:r>
+        <w:t>three.</w:t>
       </w:r>
     </w:p>
     <w:p>
@@ -1530,26 +1497,495 @@
         <w:pStyle w:val="ListParagraph"/>
         <w:numPr>
           <w:ilvl w:val="0"/>
-          <w:numId w:val="6"/>
+          <w:numId w:val="7"/>
         </w:numPr>
       </w:pPr>
       <w:r>
-        <w:t>Both will use extraction method since a new class of all duplicated code would be the best.</w:t>
+        <w:t>Extract Method</w:t>
+      </w:r>
+      <w:r>
+        <w:t xml:space="preserve">: </w:t>
+      </w:r>
+      <w:r>
+        <w:t>S</w:t>
+      </w:r>
+      <w:r>
+        <w:t>implest and the most universal option</w:t>
+      </w:r>
+    </w:p>
+    <w:p>
+      <w:pPr>
+        <w:pStyle w:val="ListParagraph"/>
+        <w:numPr>
+          <w:ilvl w:val="0"/>
+          <w:numId w:val="7"/>
+        </w:numPr>
+      </w:pPr>
+      <w:r>
+        <w:t>Extract Class</w:t>
+      </w:r>
+      <w:r>
+        <w:t xml:space="preserve">: </w:t>
+      </w:r>
+      <w:r>
+        <w:t>N</w:t>
+      </w:r>
+      <w:r>
+        <w:t>ormally you extract part of the class</w:t>
+      </w:r>
+      <w:r>
+        <w:t xml:space="preserve"> but could be used for whole thing.</w:t>
+      </w:r>
+    </w:p>
+    <w:p>
+      <w:pPr>
+        <w:pStyle w:val="ListParagraph"/>
+        <w:numPr>
+          <w:ilvl w:val="0"/>
+          <w:numId w:val="7"/>
+        </w:numPr>
+      </w:pPr>
+      <w:r>
+        <w:t>Pull Up Method</w:t>
+      </w:r>
+      <w:r>
+        <w:t>: Template pattern is the abstract parent class so adding functionality is not advised</w:t>
+      </w:r>
+    </w:p>
+    <w:p>
+      <w:pPr>
+        <w:pStyle w:val="ListParagraph"/>
+        <w:numPr>
+          <w:ilvl w:val="0"/>
+          <w:numId w:val="7"/>
+        </w:numPr>
+      </w:pPr>
+      <w:r>
+        <w:t>Form Template Method</w:t>
+      </w:r>
+      <w:r>
+        <w:t>: this could work with the drawer, but it already exists with the template pattern.</w:t>
+      </w:r>
+    </w:p>
+    <w:p>
+      <w:r>
+        <w:t xml:space="preserve">Extract </w:t>
+      </w:r>
+      <w:r>
+        <w:t>Class: will use</w:t>
+      </w:r>
+      <w:r>
+        <w:t>d on both,</w:t>
+      </w:r>
+      <w:r>
+        <w:t xml:space="preserve"> </w:t>
+      </w:r>
+      <w:r>
+        <w:t>extracting them into a new</w:t>
+      </w:r>
+      <w:r>
+        <w:t xml:space="preserve"> class and delete the previous one.</w:t>
+      </w:r>
+      <w:r>
+        <w:br/>
+        <w:t xml:space="preserve">Not completely what it is used for but there in no need to a child class and there is already </w:t>
+      </w:r>
+      <w:proofErr w:type="gramStart"/>
+      <w:r>
+        <w:t>an</w:t>
+      </w:r>
+      <w:proofErr w:type="gramEnd"/>
+      <w:r>
+        <w:t xml:space="preserve"> template class that the functions are coming from.</w:t>
+      </w:r>
+    </w:p>
+    <w:p>
+      <w:pPr>
+        <w:rPr>
+          <w:rFonts w:asciiTheme="majorHAnsi" w:eastAsiaTheme="majorEastAsia" w:hAnsiTheme="majorHAnsi" w:cstheme="majorBidi"/>
+          <w:color w:val="4D6D1E" w:themeColor="accent1" w:themeShade="7F"/>
+          <w:sz w:val="24"/>
+          <w:szCs w:val="24"/>
+        </w:rPr>
+      </w:pPr>
+      <w:r>
+        <w:br w:type="page"/>
       </w:r>
     </w:p>
     <w:p>
       <w:pPr>
         <w:pStyle w:val="Heading3"/>
       </w:pPr>
-    </w:p>
-    <w:p>
-      <w:pPr>
-        <w:spacing w:after="0" w:line="240" w:lineRule="auto"/>
+      <w:r>
+        <w:lastRenderedPageBreak/>
+        <w:t>Long Method</w:t>
+      </w:r>
+    </w:p>
+    <w:p>
+      <w:pPr>
+        <w:pStyle w:val="Heading4"/>
+      </w:pPr>
+      <w:r>
+        <w:t>Location</w:t>
+      </w:r>
+    </w:p>
+    <w:p>
+      <w:pPr>
+        <w:pStyle w:val="ListParagraph"/>
+        <w:numPr>
+          <w:ilvl w:val="0"/>
+          <w:numId w:val="8"/>
+        </w:numPr>
+      </w:pPr>
+      <w:r>
+        <w:t>DrawerJack.py.</w:t>
+      </w:r>
+      <w:r>
+        <w:t xml:space="preserve"> </w:t>
+      </w:r>
+      <w:r>
+        <w:t xml:space="preserve">line 44: </w:t>
+      </w:r>
+      <w:r>
+        <w:t>has more than 10 line if statements</w:t>
+      </w:r>
+    </w:p>
+    <w:p>
+      <w:pPr>
+        <w:pStyle w:val="ListParagraph"/>
+        <w:numPr>
+          <w:ilvl w:val="0"/>
+          <w:numId w:val="8"/>
+        </w:numPr>
+      </w:pPr>
+      <w:r>
+        <w:t xml:space="preserve">ParserKC.py, </w:t>
+      </w:r>
+      <w:r>
+        <w:t>line 11: has a multiline if search.</w:t>
+      </w:r>
+    </w:p>
+    <w:p>
+      <w:pPr>
+        <w:pStyle w:val="ListParagraph"/>
+        <w:numPr>
+          <w:ilvl w:val="0"/>
+          <w:numId w:val="8"/>
+        </w:numPr>
+      </w:pPr>
+      <w:r>
+        <w:t>ParserJerry.py, line 16</w:t>
+      </w:r>
+      <w:r>
+        <w:t>: if statements sorting a find all from an input.</w:t>
+      </w:r>
+    </w:p>
+    <w:p>
+      <w:pPr>
+        <w:widowControl w:val="0"/>
+        <w:tabs>
+          <w:tab w:val="left" w:pos="821"/>
+        </w:tabs>
+        <w:autoSpaceDE w:val="0"/>
+        <w:autoSpaceDN w:val="0"/>
+        <w:spacing w:before="41" w:after="0" w:line="240" w:lineRule="auto"/>
         <w:jc w:val="both"/>
         <w:rPr>
-          <w:rFonts w:cs="SimSun"/>
+          <w:rStyle w:val="Heading4Char"/>
         </w:rPr>
       </w:pPr>
+      <w:r>
+        <w:rPr>
+          <w:rStyle w:val="Heading4Char"/>
+        </w:rPr>
+        <w:t>R</w:t>
+      </w:r>
+      <w:r>
+        <w:rPr>
+          <w:rStyle w:val="Heading4Char"/>
+        </w:rPr>
+        <w:t>eason</w:t>
+      </w:r>
+    </w:p>
+    <w:p>
+      <w:pPr>
+        <w:pStyle w:val="ListParagraph"/>
+        <w:numPr>
+          <w:ilvl w:val="0"/>
+          <w:numId w:val="12"/>
+        </w:numPr>
+      </w:pPr>
+      <w:r>
+        <w:t>To many Ifs to achieve relatively little.</w:t>
+      </w:r>
+    </w:p>
+    <w:p>
+      <w:pPr>
+        <w:pStyle w:val="ListParagraph"/>
+        <w:numPr>
+          <w:ilvl w:val="0"/>
+          <w:numId w:val="12"/>
+        </w:numPr>
+      </w:pPr>
+      <w:r>
+        <w:t>Searches the same file for different things in the if very ineffective.</w:t>
+      </w:r>
+    </w:p>
+    <w:p>
+      <w:pPr>
+        <w:pStyle w:val="ListParagraph"/>
+        <w:numPr>
+          <w:ilvl w:val="0"/>
+          <w:numId w:val="12"/>
+        </w:numPr>
+      </w:pPr>
+      <w:r>
+        <w:t>Better but still sorts each command against a single condition.</w:t>
+      </w:r>
+    </w:p>
+    <w:p>
+      <w:pPr>
+        <w:pStyle w:val="Heading4"/>
+      </w:pPr>
+      <w:r>
+        <w:t>R</w:t>
+      </w:r>
+      <w:r>
+        <w:t xml:space="preserve">efactoring </w:t>
+      </w:r>
+      <w:r>
+        <w:t>S</w:t>
+      </w:r>
+      <w:r>
+        <w:t>trategies</w:t>
+      </w:r>
+    </w:p>
+    <w:p>
+      <w:pPr>
+        <w:pStyle w:val="ListParagraph"/>
+        <w:numPr>
+          <w:ilvl w:val="0"/>
+          <w:numId w:val="13"/>
+        </w:numPr>
+      </w:pPr>
+      <w:r>
+        <w:t>Replace Temp with Query</w:t>
+      </w:r>
+      <w:r>
+        <w:t>: Use simple maths to eliminate the Ifs</w:t>
+      </w:r>
+    </w:p>
+    <w:p>
+      <w:pPr>
+        <w:pStyle w:val="ListParagraph"/>
+        <w:numPr>
+          <w:ilvl w:val="0"/>
+          <w:numId w:val="13"/>
+        </w:numPr>
+      </w:pPr>
+      <w:r>
+        <w:t>Replace Method with Method Object</w:t>
+      </w:r>
+      <w:r>
+        <w:t>: You only need to search once and compare it against a lookup table</w:t>
+      </w:r>
+    </w:p>
+    <w:p>
+      <w:r>
+        <w:t xml:space="preserve">Extract </w:t>
+      </w:r>
+      <w:r>
+        <w:t xml:space="preserve">Class: </w:t>
+      </w:r>
+      <w:r>
+        <w:t>T</w:t>
+      </w:r>
+      <w:r>
+        <w:t>his method would solve both since DrawerKieran.py already solved this issue so did ParserJonothanV2</w:t>
+      </w:r>
+    </w:p>
+    <w:p>
+      <w:pPr>
+        <w:pStyle w:val="Heading3"/>
+      </w:pPr>
+      <w:r>
+        <w:t xml:space="preserve">Long </w:t>
+      </w:r>
+      <w:r>
+        <w:t>Class</w:t>
+      </w:r>
+    </w:p>
+    <w:p>
+      <w:pPr>
+        <w:pStyle w:val="Heading4"/>
+      </w:pPr>
+      <w:r>
+        <w:t>Location</w:t>
+      </w:r>
+    </w:p>
+    <w:p>
+      <w:r>
+        <w:t>ParserJonathonV2.py: The whole class except the parser part on</w:t>
+      </w:r>
+      <w:r>
+        <w:t xml:space="preserve"> line</w:t>
+      </w:r>
+      <w:r>
+        <w:t xml:space="preserve"> </w:t>
+      </w:r>
+      <w:r>
+        <w:t>31</w:t>
+      </w:r>
+    </w:p>
+    <w:p>
+      <w:pPr>
+        <w:widowControl w:val="0"/>
+        <w:tabs>
+          <w:tab w:val="left" w:pos="821"/>
+        </w:tabs>
+        <w:autoSpaceDE w:val="0"/>
+        <w:autoSpaceDN w:val="0"/>
+        <w:spacing w:before="41" w:after="0" w:line="240" w:lineRule="auto"/>
+        <w:jc w:val="both"/>
+        <w:rPr>
+          <w:rStyle w:val="Heading4Char"/>
+        </w:rPr>
+      </w:pPr>
+      <w:r>
+        <w:rPr>
+          <w:rStyle w:val="Heading4Char"/>
+        </w:rPr>
+        <w:t>R</w:t>
+      </w:r>
+      <w:r>
+        <w:rPr>
+          <w:rStyle w:val="Heading4Char"/>
+        </w:rPr>
+        <w:t>eason</w:t>
+      </w:r>
+    </w:p>
+    <w:p>
+      <w:r>
+        <w:t>This class is doing many things.</w:t>
+      </w:r>
+    </w:p>
+    <w:p>
+      <w:pPr>
+        <w:pStyle w:val="ListParagraph"/>
+        <w:numPr>
+          <w:ilvl w:val="0"/>
+          <w:numId w:val="15"/>
+        </w:numPr>
+      </w:pPr>
+      <w:r>
+        <w:t>Lookup table stored inside the class.</w:t>
+      </w:r>
+      <w:bookmarkStart w:id="2" w:name="_GoBack"/>
+      <w:bookmarkEnd w:id="2"/>
+    </w:p>
+    <w:p>
+      <w:pPr>
+        <w:pStyle w:val="ListParagraph"/>
+        <w:numPr>
+          <w:ilvl w:val="0"/>
+          <w:numId w:val="15"/>
+        </w:numPr>
+      </w:pPr>
+      <w:r>
+        <w:t>The regularly expression sorting is also here.</w:t>
+      </w:r>
+    </w:p>
+    <w:p>
+      <w:r>
+        <w:t xml:space="preserve">The real issue is if there two things are added </w:t>
+      </w:r>
+      <w:r>
+        <w:t>to,</w:t>
+      </w:r>
+      <w:r>
+        <w:t xml:space="preserve"> they would really make the class to big.</w:t>
+      </w:r>
+    </w:p>
+    <w:p>
+      <w:pPr>
+        <w:pStyle w:val="Heading4"/>
+      </w:pPr>
+      <w:r>
+        <w:t>R</w:t>
+      </w:r>
+      <w:r>
+        <w:t xml:space="preserve">efactoring </w:t>
+      </w:r>
+      <w:r>
+        <w:t>S</w:t>
+      </w:r>
+      <w:r>
+        <w:t>trategies</w:t>
+      </w:r>
+    </w:p>
+    <w:p>
+      <w:pPr>
+        <w:pStyle w:val="ListParagraph"/>
+        <w:numPr>
+          <w:ilvl w:val="0"/>
+          <w:numId w:val="18"/>
+        </w:numPr>
+      </w:pPr>
+      <w:r>
+        <w:t>Extract Class: This will be a great solution</w:t>
+      </w:r>
+    </w:p>
+    <w:p>
+      <w:pPr>
+        <w:pStyle w:val="ListParagraph"/>
+        <w:numPr>
+          <w:ilvl w:val="0"/>
+          <w:numId w:val="18"/>
+        </w:numPr>
+      </w:pPr>
+      <w:r>
+        <w:t>Extract Subclass: could work but there are two extractions</w:t>
+      </w:r>
+    </w:p>
+    <w:p>
+      <w:pPr>
+        <w:pStyle w:val="ListParagraph"/>
+        <w:numPr>
+          <w:ilvl w:val="0"/>
+          <w:numId w:val="18"/>
+        </w:numPr>
+      </w:pPr>
+      <w:r>
+        <w:t>Extract Interface: This class doesn’t have any overly complex dependencies so this wont the solution.</w:t>
+      </w:r>
+    </w:p>
+    <w:p>
+      <w:pPr>
+        <w:ind w:left="360"/>
+        <w:rPr>
+          <w:rStyle w:val="Heading2Char"/>
+          <w:rFonts w:asciiTheme="minorHAnsi" w:eastAsiaTheme="minorEastAsia" w:hAnsiTheme="minorHAnsi" w:cstheme="minorBidi"/>
+          <w:color w:val="auto"/>
+          <w:sz w:val="22"/>
+          <w:szCs w:val="22"/>
+        </w:rPr>
+      </w:pPr>
+      <w:r>
+        <w:t>The simplest solution is Extract class</w:t>
+      </w:r>
+      <w:r>
+        <w:t xml:space="preserve"> since it would just create two subclasses.</w:t>
+      </w:r>
+      <w:r>
+        <w:br/>
+        <w:t>Two static subclass, one with the lookup table and the other with regular expression filter.</w:t>
+      </w:r>
+      <w:r>
+        <w:rPr>
+          <w:rStyle w:val="Heading2Char"/>
+        </w:rPr>
+        <w:br w:type="page"/>
+      </w:r>
     </w:p>
     <w:p>
       <w:pPr>
@@ -1569,49 +2005,39 @@
         <w:rPr>
           <w:rStyle w:val="Heading2Char"/>
         </w:rPr>
+        <w:lastRenderedPageBreak/>
         <w:t>Refactoring</w:t>
       </w:r>
-      <w:r>
-        <w:rPr>
-          <w:rFonts w:cstheme="minorHAnsi"/>
-        </w:rPr>
-        <w:t xml:space="preserve"> (5 * N marks)</w:t>
-      </w:r>
-    </w:p>
-    <w:p>
-      <w:pPr>
-        <w:pStyle w:val="BodyText"/>
-        <w:spacing w:before="1"/>
-        <w:jc w:val="both"/>
-        <w:rPr>
-          <w:rFonts w:asciiTheme="minorHAnsi" w:hAnsiTheme="minorHAnsi" w:cstheme="minorHAnsi"/>
-          <w:lang w:val="en-NZ"/>
-        </w:rPr>
-      </w:pPr>
-      <w:r>
-        <w:rPr>
-          <w:rFonts w:asciiTheme="minorHAnsi" w:hAnsiTheme="minorHAnsi" w:cstheme="minorHAnsi"/>
-          <w:lang w:val="en-NZ"/>
-        </w:rPr>
-        <w:t>In order to remove the bad smells that you previously identified, you need to follow the refactoring process that we discussed in class sessions.</w:t>
-      </w:r>
-    </w:p>
-    <w:p>
-      <w:pPr>
-        <w:pStyle w:val="ListParagraph"/>
-        <w:widowControl w:val="0"/>
+    </w:p>
+    <w:p>
+      <w:pPr>
+        <w:pStyle w:val="Heading3"/>
+      </w:pPr>
+      <w:r>
+        <w:t>Priority</w:t>
+      </w:r>
+    </w:p>
+    <w:p>
+      <w:pPr>
+        <w:pStyle w:val="Heading4"/>
         <w:numPr>
           <w:ilvl w:val="0"/>
-          <w:numId w:val="3"/>
+          <w:numId w:val="20"/>
         </w:numPr>
+      </w:pPr>
+      <w:r>
+        <w:t>Shotgun Surgery</w:t>
+      </w:r>
+    </w:p>
+    <w:p>
+      <w:pPr>
+        <w:widowControl w:val="0"/>
         <w:tabs>
           <w:tab w:val="left" w:pos="821"/>
         </w:tabs>
         <w:autoSpaceDE w:val="0"/>
         <w:autoSpaceDN w:val="0"/>
         <w:spacing w:after="0" w:line="268" w:lineRule="exact"/>
-        <w:ind w:left="360"/>
-        <w:contextualSpacing w:val="0"/>
         <w:jc w:val="both"/>
         <w:rPr>
           <w:rFonts w:cstheme="minorHAnsi"/>
@@ -1621,20 +2047,41 @@
         <w:rPr>
           <w:rFonts w:cstheme="minorHAnsi"/>
         </w:rPr>
-        <w:t>Identifying the worst smell and the reasons why it is the worst one (N</w:t>
-      </w:r>
-      <w:r>
-        <w:rPr>
-          <w:rFonts w:cstheme="minorHAnsi"/>
-          <w:spacing w:val="-25"/>
-        </w:rPr>
-        <w:t xml:space="preserve"> </w:t>
-      </w:r>
-      <w:r>
-        <w:rPr>
-          <w:rFonts w:cstheme="minorHAnsi"/>
-        </w:rPr>
-        <w:t>marks)</w:t>
+        <w:t>This is the worst since it could solve other bad smells. Some duplicate code could be better than others so implemented only best of a duplicate code would solve other bad smells.</w:t>
+      </w:r>
+    </w:p>
+    <w:p>
+      <w:pPr>
+        <w:pStyle w:val="Heading4"/>
+        <w:numPr>
+          <w:ilvl w:val="0"/>
+          <w:numId w:val="20"/>
+        </w:numPr>
+      </w:pPr>
+      <w:r>
+        <w:t>Long Class</w:t>
+      </w:r>
+    </w:p>
+    <w:p>
+      <w:r>
+        <w:t>This will reduce functionality and dependency on the parser class. Not as important to fix.</w:t>
+      </w:r>
+    </w:p>
+    <w:p>
+      <w:pPr>
+        <w:pStyle w:val="Heading4"/>
+        <w:numPr>
+          <w:ilvl w:val="0"/>
+          <w:numId w:val="20"/>
+        </w:numPr>
+      </w:pPr>
+      <w:r>
+        <w:t>Long Method</w:t>
+      </w:r>
+    </w:p>
+    <w:p>
+      <w:r>
+        <w:t>Low priority since it will be not only fixed in duplications code bad smell but wont impact the code much if not changed.</w:t>
       </w:r>
     </w:p>
     <w:p>
@@ -1657,7 +2104,6 @@
     </w:p>
     <w:p>
       <w:pPr>
-        <w:pStyle w:val="ListParagraph"/>
         <w:widowControl w:val="0"/>
         <w:tabs>
           <w:tab w:val="left" w:pos="821"/>
@@ -1665,54 +2111,67 @@
         <w:autoSpaceDE w:val="0"/>
         <w:autoSpaceDN w:val="0"/>
         <w:spacing w:after="0" w:line="268" w:lineRule="exact"/>
-        <w:ind w:left="360"/>
-        <w:contextualSpacing w:val="0"/>
         <w:jc w:val="both"/>
         <w:rPr>
           <w:rFonts w:cstheme="minorHAnsi"/>
         </w:rPr>
       </w:pPr>
-    </w:p>
-    <w:p>
-      <w:pPr>
-        <w:pStyle w:val="ListParagraph"/>
-        <w:widowControl w:val="0"/>
-        <w:numPr>
-          <w:ilvl w:val="0"/>
-          <w:numId w:val="3"/>
-        </w:numPr>
-        <w:tabs>
-          <w:tab w:val="left" w:pos="821"/>
-        </w:tabs>
-        <w:autoSpaceDE w:val="0"/>
-        <w:autoSpaceDN w:val="0"/>
-        <w:spacing w:after="0" w:line="268" w:lineRule="exact"/>
-        <w:ind w:left="360"/>
-        <w:contextualSpacing w:val="0"/>
-        <w:jc w:val="both"/>
+      <w:r>
         <w:rPr>
           <w:rFonts w:cstheme="minorHAnsi"/>
         </w:rPr>
-      </w:pPr>
-      <w:r>
-        <w:rPr>
-          <w:rFonts w:cstheme="minorHAnsi"/>
-        </w:rPr>
-        <w:t>Version control via an online repository (N</w:t>
-      </w:r>
-      <w:r>
-        <w:rPr>
-          <w:rFonts w:cstheme="minorHAnsi"/>
-          <w:spacing w:val="-21"/>
-        </w:rPr>
-        <w:t xml:space="preserve"> </w:t>
-      </w:r>
-      <w:r>
-        <w:rPr>
-          <w:rFonts w:cstheme="minorHAnsi"/>
-        </w:rPr>
-        <w:t>marks)</w:t>
-      </w:r>
+        <w:t>Version control via an online repository</w:t>
+      </w:r>
+      <w:sdt>
+        <w:sdtPr>
+          <w:rPr>
+            <w:rFonts w:cstheme="minorHAnsi"/>
+          </w:rPr>
+          <w:id w:val="-1488547275"/>
+          <w:citation/>
+        </w:sdtPr>
+        <w:sdtEndPr/>
+        <w:sdtContent>
+          <w:r>
+            <w:rPr>
+              <w:rFonts w:cstheme="minorHAnsi"/>
+            </w:rPr>
+            <w:fldChar w:fldCharType="begin"/>
+          </w:r>
+          <w:r>
+            <w:rPr>
+              <w:rFonts w:cstheme="minorHAnsi"/>
+            </w:rPr>
+            <w:instrText xml:space="preserve"> CITATION Kie \l 5129 </w:instrText>
+          </w:r>
+          <w:r>
+            <w:rPr>
+              <w:rFonts w:cstheme="minorHAnsi"/>
+            </w:rPr>
+            <w:fldChar w:fldCharType="separate"/>
+          </w:r>
+          <w:r>
+            <w:rPr>
+              <w:rFonts w:cstheme="minorHAnsi"/>
+              <w:noProof/>
+            </w:rPr>
+            <w:t xml:space="preserve"> </w:t>
+          </w:r>
+          <w:r>
+            <w:rPr>
+              <w:rFonts w:cstheme="minorHAnsi"/>
+              <w:noProof/>
+            </w:rPr>
+            <w:t>(Kieran)</w:t>
+          </w:r>
+          <w:r>
+            <w:rPr>
+              <w:rFonts w:cstheme="minorHAnsi"/>
+            </w:rPr>
+            <w:fldChar w:fldCharType="end"/>
+          </w:r>
+        </w:sdtContent>
+      </w:sdt>
     </w:p>
     <w:p>
       <w:pPr>
@@ -1876,6 +2335,7 @@
           <w:docPartUnique/>
         </w:docPartObj>
       </w:sdtPr>
+      <w:sdtEndPr/>
       <w:sdtContent>
         <w:p>
           <w:pPr>
@@ -1891,6 +2351,7 @@
             <w:id w:val="-573587230"/>
             <w:bibliography/>
           </w:sdtPr>
+          <w:sdtEndPr/>
           <w:sdtContent>
             <w:p>
               <w:pPr>
@@ -2306,6 +2767,350 @@
     </w:lvl>
   </w:abstractNum>
   <w:abstractNum w:abstractNumId="2" w15:restartNumberingAfterBreak="0">
+    <w:nsid w:val="09E66F04"/>
+    <w:multiLevelType w:val="hybridMultilevel"/>
+    <w:tmpl w:val="E20C7080"/>
+    <w:lvl w:ilvl="0" w:tplc="1409000F">
+      <w:start w:val="1"/>
+      <w:numFmt w:val="decimal"/>
+      <w:lvlText w:val="%1."/>
+      <w:lvlJc w:val="left"/>
+      <w:pPr>
+        <w:ind w:left="720" w:hanging="360"/>
+      </w:pPr>
+    </w:lvl>
+    <w:lvl w:ilvl="1" w:tplc="14090019" w:tentative="1">
+      <w:start w:val="1"/>
+      <w:numFmt w:val="lowerLetter"/>
+      <w:lvlText w:val="%2."/>
+      <w:lvlJc w:val="left"/>
+      <w:pPr>
+        <w:ind w:left="1440" w:hanging="360"/>
+      </w:pPr>
+    </w:lvl>
+    <w:lvl w:ilvl="2" w:tplc="1409001B" w:tentative="1">
+      <w:start w:val="1"/>
+      <w:numFmt w:val="lowerRoman"/>
+      <w:lvlText w:val="%3."/>
+      <w:lvlJc w:val="right"/>
+      <w:pPr>
+        <w:ind w:left="2160" w:hanging="180"/>
+      </w:pPr>
+    </w:lvl>
+    <w:lvl w:ilvl="3" w:tplc="1409000F" w:tentative="1">
+      <w:start w:val="1"/>
+      <w:numFmt w:val="decimal"/>
+      <w:lvlText w:val="%4."/>
+      <w:lvlJc w:val="left"/>
+      <w:pPr>
+        <w:ind w:left="2880" w:hanging="360"/>
+      </w:pPr>
+    </w:lvl>
+    <w:lvl w:ilvl="4" w:tplc="14090019" w:tentative="1">
+      <w:start w:val="1"/>
+      <w:numFmt w:val="lowerLetter"/>
+      <w:lvlText w:val="%5."/>
+      <w:lvlJc w:val="left"/>
+      <w:pPr>
+        <w:ind w:left="3600" w:hanging="360"/>
+      </w:pPr>
+    </w:lvl>
+    <w:lvl w:ilvl="5" w:tplc="1409001B" w:tentative="1">
+      <w:start w:val="1"/>
+      <w:numFmt w:val="lowerRoman"/>
+      <w:lvlText w:val="%6."/>
+      <w:lvlJc w:val="right"/>
+      <w:pPr>
+        <w:ind w:left="4320" w:hanging="180"/>
+      </w:pPr>
+    </w:lvl>
+    <w:lvl w:ilvl="6" w:tplc="1409000F" w:tentative="1">
+      <w:start w:val="1"/>
+      <w:numFmt w:val="decimal"/>
+      <w:lvlText w:val="%7."/>
+      <w:lvlJc w:val="left"/>
+      <w:pPr>
+        <w:ind w:left="5040" w:hanging="360"/>
+      </w:pPr>
+    </w:lvl>
+    <w:lvl w:ilvl="7" w:tplc="14090019" w:tentative="1">
+      <w:start w:val="1"/>
+      <w:numFmt w:val="lowerLetter"/>
+      <w:lvlText w:val="%8."/>
+      <w:lvlJc w:val="left"/>
+      <w:pPr>
+        <w:ind w:left="5760" w:hanging="360"/>
+      </w:pPr>
+    </w:lvl>
+    <w:lvl w:ilvl="8" w:tplc="1409001B" w:tentative="1">
+      <w:start w:val="1"/>
+      <w:numFmt w:val="lowerRoman"/>
+      <w:lvlText w:val="%9."/>
+      <w:lvlJc w:val="right"/>
+      <w:pPr>
+        <w:ind w:left="6480" w:hanging="180"/>
+      </w:pPr>
+    </w:lvl>
+  </w:abstractNum>
+  <w:abstractNum w:abstractNumId="3" w15:restartNumberingAfterBreak="0">
+    <w:nsid w:val="1D340DD6"/>
+    <w:multiLevelType w:val="hybridMultilevel"/>
+    <w:tmpl w:val="475601FC"/>
+    <w:lvl w:ilvl="0" w:tplc="1409000F">
+      <w:start w:val="1"/>
+      <w:numFmt w:val="decimal"/>
+      <w:lvlText w:val="%1."/>
+      <w:lvlJc w:val="left"/>
+      <w:pPr>
+        <w:ind w:left="720" w:hanging="360"/>
+      </w:pPr>
+    </w:lvl>
+    <w:lvl w:ilvl="1" w:tplc="14090019" w:tentative="1">
+      <w:start w:val="1"/>
+      <w:numFmt w:val="lowerLetter"/>
+      <w:lvlText w:val="%2."/>
+      <w:lvlJc w:val="left"/>
+      <w:pPr>
+        <w:ind w:left="1440" w:hanging="360"/>
+      </w:pPr>
+    </w:lvl>
+    <w:lvl w:ilvl="2" w:tplc="1409001B" w:tentative="1">
+      <w:start w:val="1"/>
+      <w:numFmt w:val="lowerRoman"/>
+      <w:lvlText w:val="%3."/>
+      <w:lvlJc w:val="right"/>
+      <w:pPr>
+        <w:ind w:left="2160" w:hanging="180"/>
+      </w:pPr>
+    </w:lvl>
+    <w:lvl w:ilvl="3" w:tplc="1409000F" w:tentative="1">
+      <w:start w:val="1"/>
+      <w:numFmt w:val="decimal"/>
+      <w:lvlText w:val="%4."/>
+      <w:lvlJc w:val="left"/>
+      <w:pPr>
+        <w:ind w:left="2880" w:hanging="360"/>
+      </w:pPr>
+    </w:lvl>
+    <w:lvl w:ilvl="4" w:tplc="14090019" w:tentative="1">
+      <w:start w:val="1"/>
+      <w:numFmt w:val="lowerLetter"/>
+      <w:lvlText w:val="%5."/>
+      <w:lvlJc w:val="left"/>
+      <w:pPr>
+        <w:ind w:left="3600" w:hanging="360"/>
+      </w:pPr>
+    </w:lvl>
+    <w:lvl w:ilvl="5" w:tplc="1409001B" w:tentative="1">
+      <w:start w:val="1"/>
+      <w:numFmt w:val="lowerRoman"/>
+      <w:lvlText w:val="%6."/>
+      <w:lvlJc w:val="right"/>
+      <w:pPr>
+        <w:ind w:left="4320" w:hanging="180"/>
+      </w:pPr>
+    </w:lvl>
+    <w:lvl w:ilvl="6" w:tplc="1409000F" w:tentative="1">
+      <w:start w:val="1"/>
+      <w:numFmt w:val="decimal"/>
+      <w:lvlText w:val="%7."/>
+      <w:lvlJc w:val="left"/>
+      <w:pPr>
+        <w:ind w:left="5040" w:hanging="360"/>
+      </w:pPr>
+    </w:lvl>
+    <w:lvl w:ilvl="7" w:tplc="14090019" w:tentative="1">
+      <w:start w:val="1"/>
+      <w:numFmt w:val="lowerLetter"/>
+      <w:lvlText w:val="%8."/>
+      <w:lvlJc w:val="left"/>
+      <w:pPr>
+        <w:ind w:left="5760" w:hanging="360"/>
+      </w:pPr>
+    </w:lvl>
+    <w:lvl w:ilvl="8" w:tplc="1409001B" w:tentative="1">
+      <w:start w:val="1"/>
+      <w:numFmt w:val="lowerRoman"/>
+      <w:lvlText w:val="%9."/>
+      <w:lvlJc w:val="right"/>
+      <w:pPr>
+        <w:ind w:left="6480" w:hanging="180"/>
+      </w:pPr>
+    </w:lvl>
+  </w:abstractNum>
+  <w:abstractNum w:abstractNumId="4" w15:restartNumberingAfterBreak="0">
+    <w:nsid w:val="1E387DCF"/>
+    <w:multiLevelType w:val="hybridMultilevel"/>
+    <w:tmpl w:val="7FF66A9C"/>
+    <w:lvl w:ilvl="0" w:tplc="1409000F">
+      <w:start w:val="1"/>
+      <w:numFmt w:val="decimal"/>
+      <w:lvlText w:val="%1."/>
+      <w:lvlJc w:val="left"/>
+      <w:pPr>
+        <w:ind w:left="3600" w:hanging="360"/>
+      </w:pPr>
+    </w:lvl>
+    <w:lvl w:ilvl="1" w:tplc="14090019" w:tentative="1">
+      <w:start w:val="1"/>
+      <w:numFmt w:val="lowerLetter"/>
+      <w:lvlText w:val="%2."/>
+      <w:lvlJc w:val="left"/>
+      <w:pPr>
+        <w:ind w:left="4320" w:hanging="360"/>
+      </w:pPr>
+    </w:lvl>
+    <w:lvl w:ilvl="2" w:tplc="1409001B" w:tentative="1">
+      <w:start w:val="1"/>
+      <w:numFmt w:val="lowerRoman"/>
+      <w:lvlText w:val="%3."/>
+      <w:lvlJc w:val="right"/>
+      <w:pPr>
+        <w:ind w:left="5040" w:hanging="180"/>
+      </w:pPr>
+    </w:lvl>
+    <w:lvl w:ilvl="3" w:tplc="1409000F" w:tentative="1">
+      <w:start w:val="1"/>
+      <w:numFmt w:val="decimal"/>
+      <w:lvlText w:val="%4."/>
+      <w:lvlJc w:val="left"/>
+      <w:pPr>
+        <w:ind w:left="5760" w:hanging="360"/>
+      </w:pPr>
+    </w:lvl>
+    <w:lvl w:ilvl="4" w:tplc="14090019" w:tentative="1">
+      <w:start w:val="1"/>
+      <w:numFmt w:val="lowerLetter"/>
+      <w:lvlText w:val="%5."/>
+      <w:lvlJc w:val="left"/>
+      <w:pPr>
+        <w:ind w:left="6480" w:hanging="360"/>
+      </w:pPr>
+    </w:lvl>
+    <w:lvl w:ilvl="5" w:tplc="1409001B" w:tentative="1">
+      <w:start w:val="1"/>
+      <w:numFmt w:val="lowerRoman"/>
+      <w:lvlText w:val="%6."/>
+      <w:lvlJc w:val="right"/>
+      <w:pPr>
+        <w:ind w:left="7200" w:hanging="180"/>
+      </w:pPr>
+    </w:lvl>
+    <w:lvl w:ilvl="6" w:tplc="1409000F" w:tentative="1">
+      <w:start w:val="1"/>
+      <w:numFmt w:val="decimal"/>
+      <w:lvlText w:val="%7."/>
+      <w:lvlJc w:val="left"/>
+      <w:pPr>
+        <w:ind w:left="7920" w:hanging="360"/>
+      </w:pPr>
+    </w:lvl>
+    <w:lvl w:ilvl="7" w:tplc="14090019" w:tentative="1">
+      <w:start w:val="1"/>
+      <w:numFmt w:val="lowerLetter"/>
+      <w:lvlText w:val="%8."/>
+      <w:lvlJc w:val="left"/>
+      <w:pPr>
+        <w:ind w:left="8640" w:hanging="360"/>
+      </w:pPr>
+    </w:lvl>
+    <w:lvl w:ilvl="8" w:tplc="1409001B" w:tentative="1">
+      <w:start w:val="1"/>
+      <w:numFmt w:val="lowerRoman"/>
+      <w:lvlText w:val="%9."/>
+      <w:lvlJc w:val="right"/>
+      <w:pPr>
+        <w:ind w:left="9360" w:hanging="180"/>
+      </w:pPr>
+    </w:lvl>
+  </w:abstractNum>
+  <w:abstractNum w:abstractNumId="5" w15:restartNumberingAfterBreak="0">
+    <w:nsid w:val="1EBA777A"/>
+    <w:multiLevelType w:val="hybridMultilevel"/>
+    <w:tmpl w:val="21A04072"/>
+    <w:lvl w:ilvl="0" w:tplc="1409000F">
+      <w:start w:val="1"/>
+      <w:numFmt w:val="decimal"/>
+      <w:lvlText w:val="%1."/>
+      <w:lvlJc w:val="left"/>
+      <w:pPr>
+        <w:ind w:left="720" w:hanging="360"/>
+      </w:pPr>
+    </w:lvl>
+    <w:lvl w:ilvl="1" w:tplc="14090019" w:tentative="1">
+      <w:start w:val="1"/>
+      <w:numFmt w:val="lowerLetter"/>
+      <w:lvlText w:val="%2."/>
+      <w:lvlJc w:val="left"/>
+      <w:pPr>
+        <w:ind w:left="1440" w:hanging="360"/>
+      </w:pPr>
+    </w:lvl>
+    <w:lvl w:ilvl="2" w:tplc="1409001B" w:tentative="1">
+      <w:start w:val="1"/>
+      <w:numFmt w:val="lowerRoman"/>
+      <w:lvlText w:val="%3."/>
+      <w:lvlJc w:val="right"/>
+      <w:pPr>
+        <w:ind w:left="2160" w:hanging="180"/>
+      </w:pPr>
+    </w:lvl>
+    <w:lvl w:ilvl="3" w:tplc="1409000F" w:tentative="1">
+      <w:start w:val="1"/>
+      <w:numFmt w:val="decimal"/>
+      <w:lvlText w:val="%4."/>
+      <w:lvlJc w:val="left"/>
+      <w:pPr>
+        <w:ind w:left="2880" w:hanging="360"/>
+      </w:pPr>
+    </w:lvl>
+    <w:lvl w:ilvl="4" w:tplc="14090019" w:tentative="1">
+      <w:start w:val="1"/>
+      <w:numFmt w:val="lowerLetter"/>
+      <w:lvlText w:val="%5."/>
+      <w:lvlJc w:val="left"/>
+      <w:pPr>
+        <w:ind w:left="3600" w:hanging="360"/>
+      </w:pPr>
+    </w:lvl>
+    <w:lvl w:ilvl="5" w:tplc="1409001B" w:tentative="1">
+      <w:start w:val="1"/>
+      <w:numFmt w:val="lowerRoman"/>
+      <w:lvlText w:val="%6."/>
+      <w:lvlJc w:val="right"/>
+      <w:pPr>
+        <w:ind w:left="4320" w:hanging="180"/>
+      </w:pPr>
+    </w:lvl>
+    <w:lvl w:ilvl="6" w:tplc="1409000F" w:tentative="1">
+      <w:start w:val="1"/>
+      <w:numFmt w:val="decimal"/>
+      <w:lvlText w:val="%7."/>
+      <w:lvlJc w:val="left"/>
+      <w:pPr>
+        <w:ind w:left="5040" w:hanging="360"/>
+      </w:pPr>
+    </w:lvl>
+    <w:lvl w:ilvl="7" w:tplc="14090019" w:tentative="1">
+      <w:start w:val="1"/>
+      <w:numFmt w:val="lowerLetter"/>
+      <w:lvlText w:val="%8."/>
+      <w:lvlJc w:val="left"/>
+      <w:pPr>
+        <w:ind w:left="5760" w:hanging="360"/>
+      </w:pPr>
+    </w:lvl>
+    <w:lvl w:ilvl="8" w:tplc="1409001B" w:tentative="1">
+      <w:start w:val="1"/>
+      <w:numFmt w:val="lowerRoman"/>
+      <w:lvlText w:val="%9."/>
+      <w:lvlJc w:val="right"/>
+      <w:pPr>
+        <w:ind w:left="6480" w:hanging="180"/>
+      </w:pPr>
+    </w:lvl>
+  </w:abstractNum>
+  <w:abstractNum w:abstractNumId="6" w15:restartNumberingAfterBreak="0">
     <w:nsid w:val="239967B8"/>
     <w:multiLevelType w:val="hybridMultilevel"/>
     <w:tmpl w:val="9B2099EE"/>
@@ -2391,7 +3196,206 @@
       </w:pPr>
     </w:lvl>
   </w:abstractNum>
-  <w:abstractNum w:abstractNumId="3" w15:restartNumberingAfterBreak="0">
+  <w:abstractNum w:abstractNumId="7" w15:restartNumberingAfterBreak="0">
+    <w:nsid w:val="2AEA1D56"/>
+    <w:multiLevelType w:val="hybridMultilevel"/>
+    <w:tmpl w:val="6508590E"/>
+    <w:lvl w:ilvl="0" w:tplc="1409000F">
+      <w:start w:val="1"/>
+      <w:numFmt w:val="decimal"/>
+      <w:lvlText w:val="%1."/>
+      <w:lvlJc w:val="left"/>
+      <w:pPr>
+        <w:ind w:left="720" w:hanging="360"/>
+      </w:pPr>
+    </w:lvl>
+    <w:lvl w:ilvl="1" w:tplc="14090019" w:tentative="1">
+      <w:start w:val="1"/>
+      <w:numFmt w:val="lowerLetter"/>
+      <w:lvlText w:val="%2."/>
+      <w:lvlJc w:val="left"/>
+      <w:pPr>
+        <w:ind w:left="1440" w:hanging="360"/>
+      </w:pPr>
+    </w:lvl>
+    <w:lvl w:ilvl="2" w:tplc="1409001B" w:tentative="1">
+      <w:start w:val="1"/>
+      <w:numFmt w:val="lowerRoman"/>
+      <w:lvlText w:val="%3."/>
+      <w:lvlJc w:val="right"/>
+      <w:pPr>
+        <w:ind w:left="2160" w:hanging="180"/>
+      </w:pPr>
+    </w:lvl>
+    <w:lvl w:ilvl="3" w:tplc="1409000F" w:tentative="1">
+      <w:start w:val="1"/>
+      <w:numFmt w:val="decimal"/>
+      <w:lvlText w:val="%4."/>
+      <w:lvlJc w:val="left"/>
+      <w:pPr>
+        <w:ind w:left="2880" w:hanging="360"/>
+      </w:pPr>
+    </w:lvl>
+    <w:lvl w:ilvl="4" w:tplc="14090019" w:tentative="1">
+      <w:start w:val="1"/>
+      <w:numFmt w:val="lowerLetter"/>
+      <w:lvlText w:val="%5."/>
+      <w:lvlJc w:val="left"/>
+      <w:pPr>
+        <w:ind w:left="3600" w:hanging="360"/>
+      </w:pPr>
+    </w:lvl>
+    <w:lvl w:ilvl="5" w:tplc="1409001B" w:tentative="1">
+      <w:start w:val="1"/>
+      <w:numFmt w:val="lowerRoman"/>
+      <w:lvlText w:val="%6."/>
+      <w:lvlJc w:val="right"/>
+      <w:pPr>
+        <w:ind w:left="4320" w:hanging="180"/>
+      </w:pPr>
+    </w:lvl>
+    <w:lvl w:ilvl="6" w:tplc="1409000F" w:tentative="1">
+      <w:start w:val="1"/>
+      <w:numFmt w:val="decimal"/>
+      <w:lvlText w:val="%7."/>
+      <w:lvlJc w:val="left"/>
+      <w:pPr>
+        <w:ind w:left="5040" w:hanging="360"/>
+      </w:pPr>
+    </w:lvl>
+    <w:lvl w:ilvl="7" w:tplc="14090019" w:tentative="1">
+      <w:start w:val="1"/>
+      <w:numFmt w:val="lowerLetter"/>
+      <w:lvlText w:val="%8."/>
+      <w:lvlJc w:val="left"/>
+      <w:pPr>
+        <w:ind w:left="5760" w:hanging="360"/>
+      </w:pPr>
+    </w:lvl>
+    <w:lvl w:ilvl="8" w:tplc="1409001B" w:tentative="1">
+      <w:start w:val="1"/>
+      <w:numFmt w:val="lowerRoman"/>
+      <w:lvlText w:val="%9."/>
+      <w:lvlJc w:val="right"/>
+      <w:pPr>
+        <w:ind w:left="6480" w:hanging="180"/>
+      </w:pPr>
+    </w:lvl>
+  </w:abstractNum>
+  <w:abstractNum w:abstractNumId="8" w15:restartNumberingAfterBreak="0">
+    <w:nsid w:val="35C50C64"/>
+    <w:multiLevelType w:val="hybridMultilevel"/>
+    <w:tmpl w:val="0E088530"/>
+    <w:lvl w:ilvl="0" w:tplc="14090001">
+      <w:start w:val="1"/>
+      <w:numFmt w:val="bullet"/>
+      <w:lvlText w:val=""/>
+      <w:lvlJc w:val="left"/>
+      <w:pPr>
+        <w:ind w:left="720" w:hanging="360"/>
+      </w:pPr>
+      <w:rPr>
+        <w:rFonts w:ascii="Symbol" w:hAnsi="Symbol" w:hint="default"/>
+      </w:rPr>
+    </w:lvl>
+    <w:lvl w:ilvl="1" w:tplc="14090003" w:tentative="1">
+      <w:start w:val="1"/>
+      <w:numFmt w:val="bullet"/>
+      <w:lvlText w:val="o"/>
+      <w:lvlJc w:val="left"/>
+      <w:pPr>
+        <w:ind w:left="1440" w:hanging="360"/>
+      </w:pPr>
+      <w:rPr>
+        <w:rFonts w:ascii="Courier New" w:hAnsi="Courier New" w:cs="Courier New" w:hint="default"/>
+      </w:rPr>
+    </w:lvl>
+    <w:lvl w:ilvl="2" w:tplc="14090005" w:tentative="1">
+      <w:start w:val="1"/>
+      <w:numFmt w:val="bullet"/>
+      <w:lvlText w:val=""/>
+      <w:lvlJc w:val="left"/>
+      <w:pPr>
+        <w:ind w:left="2160" w:hanging="360"/>
+      </w:pPr>
+      <w:rPr>
+        <w:rFonts w:ascii="Wingdings" w:hAnsi="Wingdings" w:hint="default"/>
+      </w:rPr>
+    </w:lvl>
+    <w:lvl w:ilvl="3" w:tplc="14090001" w:tentative="1">
+      <w:start w:val="1"/>
+      <w:numFmt w:val="bullet"/>
+      <w:lvlText w:val=""/>
+      <w:lvlJc w:val="left"/>
+      <w:pPr>
+        <w:ind w:left="2880" w:hanging="360"/>
+      </w:pPr>
+      <w:rPr>
+        <w:rFonts w:ascii="Symbol" w:hAnsi="Symbol" w:hint="default"/>
+      </w:rPr>
+    </w:lvl>
+    <w:lvl w:ilvl="4" w:tplc="14090003" w:tentative="1">
+      <w:start w:val="1"/>
+      <w:numFmt w:val="bullet"/>
+      <w:lvlText w:val="o"/>
+      <w:lvlJc w:val="left"/>
+      <w:pPr>
+        <w:ind w:left="3600" w:hanging="360"/>
+      </w:pPr>
+      <w:rPr>
+        <w:rFonts w:ascii="Courier New" w:hAnsi="Courier New" w:cs="Courier New" w:hint="default"/>
+      </w:rPr>
+    </w:lvl>
+    <w:lvl w:ilvl="5" w:tplc="14090005" w:tentative="1">
+      <w:start w:val="1"/>
+      <w:numFmt w:val="bullet"/>
+      <w:lvlText w:val=""/>
+      <w:lvlJc w:val="left"/>
+      <w:pPr>
+        <w:ind w:left="4320" w:hanging="360"/>
+      </w:pPr>
+      <w:rPr>
+        <w:rFonts w:ascii="Wingdings" w:hAnsi="Wingdings" w:hint="default"/>
+      </w:rPr>
+    </w:lvl>
+    <w:lvl w:ilvl="6" w:tplc="14090001" w:tentative="1">
+      <w:start w:val="1"/>
+      <w:numFmt w:val="bullet"/>
+      <w:lvlText w:val=""/>
+      <w:lvlJc w:val="left"/>
+      <w:pPr>
+        <w:ind w:left="5040" w:hanging="360"/>
+      </w:pPr>
+      <w:rPr>
+        <w:rFonts w:ascii="Symbol" w:hAnsi="Symbol" w:hint="default"/>
+      </w:rPr>
+    </w:lvl>
+    <w:lvl w:ilvl="7" w:tplc="14090003" w:tentative="1">
+      <w:start w:val="1"/>
+      <w:numFmt w:val="bullet"/>
+      <w:lvlText w:val="o"/>
+      <w:lvlJc w:val="left"/>
+      <w:pPr>
+        <w:ind w:left="5760" w:hanging="360"/>
+      </w:pPr>
+      <w:rPr>
+        <w:rFonts w:ascii="Courier New" w:hAnsi="Courier New" w:cs="Courier New" w:hint="default"/>
+      </w:rPr>
+    </w:lvl>
+    <w:lvl w:ilvl="8" w:tplc="14090005" w:tentative="1">
+      <w:start w:val="1"/>
+      <w:numFmt w:val="bullet"/>
+      <w:lvlText w:val=""/>
+      <w:lvlJc w:val="left"/>
+      <w:pPr>
+        <w:ind w:left="6480" w:hanging="360"/>
+      </w:pPr>
+      <w:rPr>
+        <w:rFonts w:ascii="Wingdings" w:hAnsi="Wingdings" w:hint="default"/>
+      </w:rPr>
+    </w:lvl>
+  </w:abstractNum>
+  <w:abstractNum w:abstractNumId="9" w15:restartNumberingAfterBreak="0">
     <w:nsid w:val="3F571AAC"/>
     <w:multiLevelType w:val="hybridMultilevel"/>
     <w:tmpl w:val="E52EB11A"/>
@@ -2483,7 +3487,93 @@
       </w:pPr>
     </w:lvl>
   </w:abstractNum>
-  <w:abstractNum w:abstractNumId="4" w15:restartNumberingAfterBreak="0">
+  <w:abstractNum w:abstractNumId="10" w15:restartNumberingAfterBreak="0">
+    <w:nsid w:val="48E65716"/>
+    <w:multiLevelType w:val="hybridMultilevel"/>
+    <w:tmpl w:val="5D78470C"/>
+    <w:lvl w:ilvl="0" w:tplc="1409000F">
+      <w:start w:val="1"/>
+      <w:numFmt w:val="decimal"/>
+      <w:lvlText w:val="%1."/>
+      <w:lvlJc w:val="left"/>
+      <w:pPr>
+        <w:ind w:left="720" w:hanging="360"/>
+      </w:pPr>
+    </w:lvl>
+    <w:lvl w:ilvl="1" w:tplc="14090019" w:tentative="1">
+      <w:start w:val="1"/>
+      <w:numFmt w:val="lowerLetter"/>
+      <w:lvlText w:val="%2."/>
+      <w:lvlJc w:val="left"/>
+      <w:pPr>
+        <w:ind w:left="1440" w:hanging="360"/>
+      </w:pPr>
+    </w:lvl>
+    <w:lvl w:ilvl="2" w:tplc="1409001B" w:tentative="1">
+      <w:start w:val="1"/>
+      <w:numFmt w:val="lowerRoman"/>
+      <w:lvlText w:val="%3."/>
+      <w:lvlJc w:val="right"/>
+      <w:pPr>
+        <w:ind w:left="2160" w:hanging="180"/>
+      </w:pPr>
+    </w:lvl>
+    <w:lvl w:ilvl="3" w:tplc="1409000F" w:tentative="1">
+      <w:start w:val="1"/>
+      <w:numFmt w:val="decimal"/>
+      <w:lvlText w:val="%4."/>
+      <w:lvlJc w:val="left"/>
+      <w:pPr>
+        <w:ind w:left="2880" w:hanging="360"/>
+      </w:pPr>
+    </w:lvl>
+    <w:lvl w:ilvl="4" w:tplc="14090019" w:tentative="1">
+      <w:start w:val="1"/>
+      <w:numFmt w:val="lowerLetter"/>
+      <w:lvlText w:val="%5."/>
+      <w:lvlJc w:val="left"/>
+      <w:pPr>
+        <w:ind w:left="3600" w:hanging="360"/>
+      </w:pPr>
+    </w:lvl>
+    <w:lvl w:ilvl="5" w:tplc="1409001B" w:tentative="1">
+      <w:start w:val="1"/>
+      <w:numFmt w:val="lowerRoman"/>
+      <w:lvlText w:val="%6."/>
+      <w:lvlJc w:val="right"/>
+      <w:pPr>
+        <w:ind w:left="4320" w:hanging="180"/>
+      </w:pPr>
+    </w:lvl>
+    <w:lvl w:ilvl="6" w:tplc="1409000F" w:tentative="1">
+      <w:start w:val="1"/>
+      <w:numFmt w:val="decimal"/>
+      <w:lvlText w:val="%7."/>
+      <w:lvlJc w:val="left"/>
+      <w:pPr>
+        <w:ind w:left="5040" w:hanging="360"/>
+      </w:pPr>
+    </w:lvl>
+    <w:lvl w:ilvl="7" w:tplc="14090019" w:tentative="1">
+      <w:start w:val="1"/>
+      <w:numFmt w:val="lowerLetter"/>
+      <w:lvlText w:val="%8."/>
+      <w:lvlJc w:val="left"/>
+      <w:pPr>
+        <w:ind w:left="5760" w:hanging="360"/>
+      </w:pPr>
+    </w:lvl>
+    <w:lvl w:ilvl="8" w:tplc="1409001B" w:tentative="1">
+      <w:start w:val="1"/>
+      <w:numFmt w:val="lowerRoman"/>
+      <w:lvlText w:val="%9."/>
+      <w:lvlJc w:val="right"/>
+      <w:pPr>
+        <w:ind w:left="6480" w:hanging="180"/>
+      </w:pPr>
+    </w:lvl>
+  </w:abstractNum>
+  <w:abstractNum w:abstractNumId="11" w15:restartNumberingAfterBreak="0">
     <w:nsid w:val="4B651C81"/>
     <w:multiLevelType w:val="hybridMultilevel"/>
     <w:tmpl w:val="D6003E96"/>
@@ -2595,7 +3685,491 @@
       </w:rPr>
     </w:lvl>
   </w:abstractNum>
-  <w:abstractNum w:abstractNumId="5" w15:restartNumberingAfterBreak="0">
+  <w:abstractNum w:abstractNumId="12" w15:restartNumberingAfterBreak="0">
+    <w:nsid w:val="4CC323D5"/>
+    <w:multiLevelType w:val="hybridMultilevel"/>
+    <w:tmpl w:val="A3183788"/>
+    <w:lvl w:ilvl="0" w:tplc="14090001">
+      <w:start w:val="1"/>
+      <w:numFmt w:val="bullet"/>
+      <w:lvlText w:val=""/>
+      <w:lvlJc w:val="left"/>
+      <w:pPr>
+        <w:ind w:left="720" w:hanging="360"/>
+      </w:pPr>
+      <w:rPr>
+        <w:rFonts w:ascii="Symbol" w:hAnsi="Symbol" w:hint="default"/>
+      </w:rPr>
+    </w:lvl>
+    <w:lvl w:ilvl="1" w:tplc="14090003" w:tentative="1">
+      <w:start w:val="1"/>
+      <w:numFmt w:val="bullet"/>
+      <w:lvlText w:val="o"/>
+      <w:lvlJc w:val="left"/>
+      <w:pPr>
+        <w:ind w:left="1440" w:hanging="360"/>
+      </w:pPr>
+      <w:rPr>
+        <w:rFonts w:ascii="Courier New" w:hAnsi="Courier New" w:cs="Courier New" w:hint="default"/>
+      </w:rPr>
+    </w:lvl>
+    <w:lvl w:ilvl="2" w:tplc="14090005" w:tentative="1">
+      <w:start w:val="1"/>
+      <w:numFmt w:val="bullet"/>
+      <w:lvlText w:val=""/>
+      <w:lvlJc w:val="left"/>
+      <w:pPr>
+        <w:ind w:left="2160" w:hanging="360"/>
+      </w:pPr>
+      <w:rPr>
+        <w:rFonts w:ascii="Wingdings" w:hAnsi="Wingdings" w:hint="default"/>
+      </w:rPr>
+    </w:lvl>
+    <w:lvl w:ilvl="3" w:tplc="14090001" w:tentative="1">
+      <w:start w:val="1"/>
+      <w:numFmt w:val="bullet"/>
+      <w:lvlText w:val=""/>
+      <w:lvlJc w:val="left"/>
+      <w:pPr>
+        <w:ind w:left="2880" w:hanging="360"/>
+      </w:pPr>
+      <w:rPr>
+        <w:rFonts w:ascii="Symbol" w:hAnsi="Symbol" w:hint="default"/>
+      </w:rPr>
+    </w:lvl>
+    <w:lvl w:ilvl="4" w:tplc="14090003" w:tentative="1">
+      <w:start w:val="1"/>
+      <w:numFmt w:val="bullet"/>
+      <w:lvlText w:val="o"/>
+      <w:lvlJc w:val="left"/>
+      <w:pPr>
+        <w:ind w:left="3600" w:hanging="360"/>
+      </w:pPr>
+      <w:rPr>
+        <w:rFonts w:ascii="Courier New" w:hAnsi="Courier New" w:cs="Courier New" w:hint="default"/>
+      </w:rPr>
+    </w:lvl>
+    <w:lvl w:ilvl="5" w:tplc="14090005" w:tentative="1">
+      <w:start w:val="1"/>
+      <w:numFmt w:val="bullet"/>
+      <w:lvlText w:val=""/>
+      <w:lvlJc w:val="left"/>
+      <w:pPr>
+        <w:ind w:left="4320" w:hanging="360"/>
+      </w:pPr>
+      <w:rPr>
+        <w:rFonts w:ascii="Wingdings" w:hAnsi="Wingdings" w:hint="default"/>
+      </w:rPr>
+    </w:lvl>
+    <w:lvl w:ilvl="6" w:tplc="14090001" w:tentative="1">
+      <w:start w:val="1"/>
+      <w:numFmt w:val="bullet"/>
+      <w:lvlText w:val=""/>
+      <w:lvlJc w:val="left"/>
+      <w:pPr>
+        <w:ind w:left="5040" w:hanging="360"/>
+      </w:pPr>
+      <w:rPr>
+        <w:rFonts w:ascii="Symbol" w:hAnsi="Symbol" w:hint="default"/>
+      </w:rPr>
+    </w:lvl>
+    <w:lvl w:ilvl="7" w:tplc="14090003" w:tentative="1">
+      <w:start w:val="1"/>
+      <w:numFmt w:val="bullet"/>
+      <w:lvlText w:val="o"/>
+      <w:lvlJc w:val="left"/>
+      <w:pPr>
+        <w:ind w:left="5760" w:hanging="360"/>
+      </w:pPr>
+      <w:rPr>
+        <w:rFonts w:ascii="Courier New" w:hAnsi="Courier New" w:cs="Courier New" w:hint="default"/>
+      </w:rPr>
+    </w:lvl>
+    <w:lvl w:ilvl="8" w:tplc="14090005" w:tentative="1">
+      <w:start w:val="1"/>
+      <w:numFmt w:val="bullet"/>
+      <w:lvlText w:val=""/>
+      <w:lvlJc w:val="left"/>
+      <w:pPr>
+        <w:ind w:left="6480" w:hanging="360"/>
+      </w:pPr>
+      <w:rPr>
+        <w:rFonts w:ascii="Wingdings" w:hAnsi="Wingdings" w:hint="default"/>
+      </w:rPr>
+    </w:lvl>
+  </w:abstractNum>
+  <w:abstractNum w:abstractNumId="13" w15:restartNumberingAfterBreak="0">
+    <w:nsid w:val="54120509"/>
+    <w:multiLevelType w:val="hybridMultilevel"/>
+    <w:tmpl w:val="333250D0"/>
+    <w:lvl w:ilvl="0" w:tplc="1409000F">
+      <w:start w:val="1"/>
+      <w:numFmt w:val="decimal"/>
+      <w:lvlText w:val="%1."/>
+      <w:lvlJc w:val="left"/>
+      <w:pPr>
+        <w:ind w:left="720" w:hanging="360"/>
+      </w:pPr>
+    </w:lvl>
+    <w:lvl w:ilvl="1" w:tplc="14090019">
+      <w:start w:val="1"/>
+      <w:numFmt w:val="lowerLetter"/>
+      <w:lvlText w:val="%2."/>
+      <w:lvlJc w:val="left"/>
+      <w:pPr>
+        <w:ind w:left="1440" w:hanging="360"/>
+      </w:pPr>
+    </w:lvl>
+    <w:lvl w:ilvl="2" w:tplc="1409001B" w:tentative="1">
+      <w:start w:val="1"/>
+      <w:numFmt w:val="lowerRoman"/>
+      <w:lvlText w:val="%3."/>
+      <w:lvlJc w:val="right"/>
+      <w:pPr>
+        <w:ind w:left="2160" w:hanging="180"/>
+      </w:pPr>
+    </w:lvl>
+    <w:lvl w:ilvl="3" w:tplc="1409000F" w:tentative="1">
+      <w:start w:val="1"/>
+      <w:numFmt w:val="decimal"/>
+      <w:lvlText w:val="%4."/>
+      <w:lvlJc w:val="left"/>
+      <w:pPr>
+        <w:ind w:left="2880" w:hanging="360"/>
+      </w:pPr>
+    </w:lvl>
+    <w:lvl w:ilvl="4" w:tplc="14090019" w:tentative="1">
+      <w:start w:val="1"/>
+      <w:numFmt w:val="lowerLetter"/>
+      <w:lvlText w:val="%5."/>
+      <w:lvlJc w:val="left"/>
+      <w:pPr>
+        <w:ind w:left="3600" w:hanging="360"/>
+      </w:pPr>
+    </w:lvl>
+    <w:lvl w:ilvl="5" w:tplc="1409001B" w:tentative="1">
+      <w:start w:val="1"/>
+      <w:numFmt w:val="lowerRoman"/>
+      <w:lvlText w:val="%6."/>
+      <w:lvlJc w:val="right"/>
+      <w:pPr>
+        <w:ind w:left="4320" w:hanging="180"/>
+      </w:pPr>
+    </w:lvl>
+    <w:lvl w:ilvl="6" w:tplc="1409000F" w:tentative="1">
+      <w:start w:val="1"/>
+      <w:numFmt w:val="decimal"/>
+      <w:lvlText w:val="%7."/>
+      <w:lvlJc w:val="left"/>
+      <w:pPr>
+        <w:ind w:left="5040" w:hanging="360"/>
+      </w:pPr>
+    </w:lvl>
+    <w:lvl w:ilvl="7" w:tplc="14090019" w:tentative="1">
+      <w:start w:val="1"/>
+      <w:numFmt w:val="lowerLetter"/>
+      <w:lvlText w:val="%8."/>
+      <w:lvlJc w:val="left"/>
+      <w:pPr>
+        <w:ind w:left="5760" w:hanging="360"/>
+      </w:pPr>
+    </w:lvl>
+    <w:lvl w:ilvl="8" w:tplc="1409001B" w:tentative="1">
+      <w:start w:val="1"/>
+      <w:numFmt w:val="lowerRoman"/>
+      <w:lvlText w:val="%9."/>
+      <w:lvlJc w:val="right"/>
+      <w:pPr>
+        <w:ind w:left="6480" w:hanging="180"/>
+      </w:pPr>
+    </w:lvl>
+  </w:abstractNum>
+  <w:abstractNum w:abstractNumId="14" w15:restartNumberingAfterBreak="0">
+    <w:nsid w:val="542F49DB"/>
+    <w:multiLevelType w:val="hybridMultilevel"/>
+    <w:tmpl w:val="2942311E"/>
+    <w:lvl w:ilvl="0" w:tplc="1409000F">
+      <w:start w:val="1"/>
+      <w:numFmt w:val="decimal"/>
+      <w:lvlText w:val="%1."/>
+      <w:lvlJc w:val="left"/>
+      <w:pPr>
+        <w:ind w:left="720" w:hanging="360"/>
+      </w:pPr>
+    </w:lvl>
+    <w:lvl w:ilvl="1" w:tplc="14090019" w:tentative="1">
+      <w:start w:val="1"/>
+      <w:numFmt w:val="lowerLetter"/>
+      <w:lvlText w:val="%2."/>
+      <w:lvlJc w:val="left"/>
+      <w:pPr>
+        <w:ind w:left="1440" w:hanging="360"/>
+      </w:pPr>
+    </w:lvl>
+    <w:lvl w:ilvl="2" w:tplc="1409001B" w:tentative="1">
+      <w:start w:val="1"/>
+      <w:numFmt w:val="lowerRoman"/>
+      <w:lvlText w:val="%3."/>
+      <w:lvlJc w:val="right"/>
+      <w:pPr>
+        <w:ind w:left="2160" w:hanging="180"/>
+      </w:pPr>
+    </w:lvl>
+    <w:lvl w:ilvl="3" w:tplc="1409000F" w:tentative="1">
+      <w:start w:val="1"/>
+      <w:numFmt w:val="decimal"/>
+      <w:lvlText w:val="%4."/>
+      <w:lvlJc w:val="left"/>
+      <w:pPr>
+        <w:ind w:left="2880" w:hanging="360"/>
+      </w:pPr>
+    </w:lvl>
+    <w:lvl w:ilvl="4" w:tplc="14090019" w:tentative="1">
+      <w:start w:val="1"/>
+      <w:numFmt w:val="lowerLetter"/>
+      <w:lvlText w:val="%5."/>
+      <w:lvlJc w:val="left"/>
+      <w:pPr>
+        <w:ind w:left="3600" w:hanging="360"/>
+      </w:pPr>
+    </w:lvl>
+    <w:lvl w:ilvl="5" w:tplc="1409001B" w:tentative="1">
+      <w:start w:val="1"/>
+      <w:numFmt w:val="lowerRoman"/>
+      <w:lvlText w:val="%6."/>
+      <w:lvlJc w:val="right"/>
+      <w:pPr>
+        <w:ind w:left="4320" w:hanging="180"/>
+      </w:pPr>
+    </w:lvl>
+    <w:lvl w:ilvl="6" w:tplc="1409000F" w:tentative="1">
+      <w:start w:val="1"/>
+      <w:numFmt w:val="decimal"/>
+      <w:lvlText w:val="%7."/>
+      <w:lvlJc w:val="left"/>
+      <w:pPr>
+        <w:ind w:left="5040" w:hanging="360"/>
+      </w:pPr>
+    </w:lvl>
+    <w:lvl w:ilvl="7" w:tplc="14090019" w:tentative="1">
+      <w:start w:val="1"/>
+      <w:numFmt w:val="lowerLetter"/>
+      <w:lvlText w:val="%8."/>
+      <w:lvlJc w:val="left"/>
+      <w:pPr>
+        <w:ind w:left="5760" w:hanging="360"/>
+      </w:pPr>
+    </w:lvl>
+    <w:lvl w:ilvl="8" w:tplc="1409001B" w:tentative="1">
+      <w:start w:val="1"/>
+      <w:numFmt w:val="lowerRoman"/>
+      <w:lvlText w:val="%9."/>
+      <w:lvlJc w:val="right"/>
+      <w:pPr>
+        <w:ind w:left="6480" w:hanging="180"/>
+      </w:pPr>
+    </w:lvl>
+  </w:abstractNum>
+  <w:abstractNum w:abstractNumId="15" w15:restartNumberingAfterBreak="0">
+    <w:nsid w:val="5D0B30C7"/>
+    <w:multiLevelType w:val="hybridMultilevel"/>
+    <w:tmpl w:val="0DD89096"/>
+    <w:lvl w:ilvl="0" w:tplc="14090001">
+      <w:start w:val="1"/>
+      <w:numFmt w:val="bullet"/>
+      <w:lvlText w:val=""/>
+      <w:lvlJc w:val="left"/>
+      <w:pPr>
+        <w:ind w:left="720" w:hanging="360"/>
+      </w:pPr>
+      <w:rPr>
+        <w:rFonts w:ascii="Symbol" w:hAnsi="Symbol" w:hint="default"/>
+      </w:rPr>
+    </w:lvl>
+    <w:lvl w:ilvl="1" w:tplc="14090003" w:tentative="1">
+      <w:start w:val="1"/>
+      <w:numFmt w:val="bullet"/>
+      <w:lvlText w:val="o"/>
+      <w:lvlJc w:val="left"/>
+      <w:pPr>
+        <w:ind w:left="1440" w:hanging="360"/>
+      </w:pPr>
+      <w:rPr>
+        <w:rFonts w:ascii="Courier New" w:hAnsi="Courier New" w:cs="Courier New" w:hint="default"/>
+      </w:rPr>
+    </w:lvl>
+    <w:lvl w:ilvl="2" w:tplc="14090005" w:tentative="1">
+      <w:start w:val="1"/>
+      <w:numFmt w:val="bullet"/>
+      <w:lvlText w:val=""/>
+      <w:lvlJc w:val="left"/>
+      <w:pPr>
+        <w:ind w:left="2160" w:hanging="360"/>
+      </w:pPr>
+      <w:rPr>
+        <w:rFonts w:ascii="Wingdings" w:hAnsi="Wingdings" w:hint="default"/>
+      </w:rPr>
+    </w:lvl>
+    <w:lvl w:ilvl="3" w:tplc="14090001" w:tentative="1">
+      <w:start w:val="1"/>
+      <w:numFmt w:val="bullet"/>
+      <w:lvlText w:val=""/>
+      <w:lvlJc w:val="left"/>
+      <w:pPr>
+        <w:ind w:left="2880" w:hanging="360"/>
+      </w:pPr>
+      <w:rPr>
+        <w:rFonts w:ascii="Symbol" w:hAnsi="Symbol" w:hint="default"/>
+      </w:rPr>
+    </w:lvl>
+    <w:lvl w:ilvl="4" w:tplc="14090003" w:tentative="1">
+      <w:start w:val="1"/>
+      <w:numFmt w:val="bullet"/>
+      <w:lvlText w:val="o"/>
+      <w:lvlJc w:val="left"/>
+      <w:pPr>
+        <w:ind w:left="3600" w:hanging="360"/>
+      </w:pPr>
+      <w:rPr>
+        <w:rFonts w:ascii="Courier New" w:hAnsi="Courier New" w:cs="Courier New" w:hint="default"/>
+      </w:rPr>
+    </w:lvl>
+    <w:lvl w:ilvl="5" w:tplc="14090005" w:tentative="1">
+      <w:start w:val="1"/>
+      <w:numFmt w:val="bullet"/>
+      <w:lvlText w:val=""/>
+      <w:lvlJc w:val="left"/>
+      <w:pPr>
+        <w:ind w:left="4320" w:hanging="360"/>
+      </w:pPr>
+      <w:rPr>
+        <w:rFonts w:ascii="Wingdings" w:hAnsi="Wingdings" w:hint="default"/>
+      </w:rPr>
+    </w:lvl>
+    <w:lvl w:ilvl="6" w:tplc="14090001" w:tentative="1">
+      <w:start w:val="1"/>
+      <w:numFmt w:val="bullet"/>
+      <w:lvlText w:val=""/>
+      <w:lvlJc w:val="left"/>
+      <w:pPr>
+        <w:ind w:left="5040" w:hanging="360"/>
+      </w:pPr>
+      <w:rPr>
+        <w:rFonts w:ascii="Symbol" w:hAnsi="Symbol" w:hint="default"/>
+      </w:rPr>
+    </w:lvl>
+    <w:lvl w:ilvl="7" w:tplc="14090003" w:tentative="1">
+      <w:start w:val="1"/>
+      <w:numFmt w:val="bullet"/>
+      <w:lvlText w:val="o"/>
+      <w:lvlJc w:val="left"/>
+      <w:pPr>
+        <w:ind w:left="5760" w:hanging="360"/>
+      </w:pPr>
+      <w:rPr>
+        <w:rFonts w:ascii="Courier New" w:hAnsi="Courier New" w:cs="Courier New" w:hint="default"/>
+      </w:rPr>
+    </w:lvl>
+    <w:lvl w:ilvl="8" w:tplc="14090005" w:tentative="1">
+      <w:start w:val="1"/>
+      <w:numFmt w:val="bullet"/>
+      <w:lvlText w:val=""/>
+      <w:lvlJc w:val="left"/>
+      <w:pPr>
+        <w:ind w:left="6480" w:hanging="360"/>
+      </w:pPr>
+      <w:rPr>
+        <w:rFonts w:ascii="Wingdings" w:hAnsi="Wingdings" w:hint="default"/>
+      </w:rPr>
+    </w:lvl>
+  </w:abstractNum>
+  <w:abstractNum w:abstractNumId="16" w15:restartNumberingAfterBreak="0">
+    <w:nsid w:val="64321130"/>
+    <w:multiLevelType w:val="hybridMultilevel"/>
+    <w:tmpl w:val="0D84F656"/>
+    <w:lvl w:ilvl="0" w:tplc="1409000F">
+      <w:start w:val="1"/>
+      <w:numFmt w:val="decimal"/>
+      <w:lvlText w:val="%1."/>
+      <w:lvlJc w:val="left"/>
+      <w:pPr>
+        <w:ind w:left="720" w:hanging="360"/>
+      </w:pPr>
+    </w:lvl>
+    <w:lvl w:ilvl="1" w:tplc="14090019" w:tentative="1">
+      <w:start w:val="1"/>
+      <w:numFmt w:val="lowerLetter"/>
+      <w:lvlText w:val="%2."/>
+      <w:lvlJc w:val="left"/>
+      <w:pPr>
+        <w:ind w:left="1440" w:hanging="360"/>
+      </w:pPr>
+    </w:lvl>
+    <w:lvl w:ilvl="2" w:tplc="1409001B" w:tentative="1">
+      <w:start w:val="1"/>
+      <w:numFmt w:val="lowerRoman"/>
+      <w:lvlText w:val="%3."/>
+      <w:lvlJc w:val="right"/>
+      <w:pPr>
+        <w:ind w:left="2160" w:hanging="180"/>
+      </w:pPr>
+    </w:lvl>
+    <w:lvl w:ilvl="3" w:tplc="1409000F" w:tentative="1">
+      <w:start w:val="1"/>
+      <w:numFmt w:val="decimal"/>
+      <w:lvlText w:val="%4."/>
+      <w:lvlJc w:val="left"/>
+      <w:pPr>
+        <w:ind w:left="2880" w:hanging="360"/>
+      </w:pPr>
+    </w:lvl>
+    <w:lvl w:ilvl="4" w:tplc="14090019" w:tentative="1">
+      <w:start w:val="1"/>
+      <w:numFmt w:val="lowerLetter"/>
+      <w:lvlText w:val="%5."/>
+      <w:lvlJc w:val="left"/>
+      <w:pPr>
+        <w:ind w:left="3600" w:hanging="360"/>
+      </w:pPr>
+    </w:lvl>
+    <w:lvl w:ilvl="5" w:tplc="1409001B" w:tentative="1">
+      <w:start w:val="1"/>
+      <w:numFmt w:val="lowerRoman"/>
+      <w:lvlText w:val="%6."/>
+      <w:lvlJc w:val="right"/>
+      <w:pPr>
+        <w:ind w:left="4320" w:hanging="180"/>
+      </w:pPr>
+    </w:lvl>
+    <w:lvl w:ilvl="6" w:tplc="1409000F" w:tentative="1">
+      <w:start w:val="1"/>
+      <w:numFmt w:val="decimal"/>
+      <w:lvlText w:val="%7."/>
+      <w:lvlJc w:val="left"/>
+      <w:pPr>
+        <w:ind w:left="5040" w:hanging="360"/>
+      </w:pPr>
+    </w:lvl>
+    <w:lvl w:ilvl="7" w:tplc="14090019" w:tentative="1">
+      <w:start w:val="1"/>
+      <w:numFmt w:val="lowerLetter"/>
+      <w:lvlText w:val="%8."/>
+      <w:lvlJc w:val="left"/>
+      <w:pPr>
+        <w:ind w:left="5760" w:hanging="360"/>
+      </w:pPr>
+    </w:lvl>
+    <w:lvl w:ilvl="8" w:tplc="1409001B" w:tentative="1">
+      <w:start w:val="1"/>
+      <w:numFmt w:val="lowerRoman"/>
+      <w:lvlText w:val="%9."/>
+      <w:lvlJc w:val="right"/>
+      <w:pPr>
+        <w:ind w:left="6480" w:hanging="180"/>
+      </w:pPr>
+    </w:lvl>
+  </w:abstractNum>
+  <w:abstractNum w:abstractNumId="17" w15:restartNumberingAfterBreak="0">
     <w:nsid w:val="75B44FE7"/>
     <w:multiLevelType w:val="hybridMultilevel"/>
     <w:tmpl w:val="C6625006"/>
@@ -2684,23 +4258,264 @@
       </w:pPr>
     </w:lvl>
   </w:abstractNum>
+  <w:abstractNum w:abstractNumId="18" w15:restartNumberingAfterBreak="0">
+    <w:nsid w:val="76B605A7"/>
+    <w:multiLevelType w:val="hybridMultilevel"/>
+    <w:tmpl w:val="EF263A4A"/>
+    <w:lvl w:ilvl="0" w:tplc="1409000F">
+      <w:start w:val="1"/>
+      <w:numFmt w:val="decimal"/>
+      <w:lvlText w:val="%1."/>
+      <w:lvlJc w:val="left"/>
+      <w:pPr>
+        <w:ind w:left="720" w:hanging="360"/>
+      </w:pPr>
+    </w:lvl>
+    <w:lvl w:ilvl="1" w:tplc="14090019" w:tentative="1">
+      <w:start w:val="1"/>
+      <w:numFmt w:val="lowerLetter"/>
+      <w:lvlText w:val="%2."/>
+      <w:lvlJc w:val="left"/>
+      <w:pPr>
+        <w:ind w:left="1440" w:hanging="360"/>
+      </w:pPr>
+    </w:lvl>
+    <w:lvl w:ilvl="2" w:tplc="1409001B" w:tentative="1">
+      <w:start w:val="1"/>
+      <w:numFmt w:val="lowerRoman"/>
+      <w:lvlText w:val="%3."/>
+      <w:lvlJc w:val="right"/>
+      <w:pPr>
+        <w:ind w:left="2160" w:hanging="180"/>
+      </w:pPr>
+    </w:lvl>
+    <w:lvl w:ilvl="3" w:tplc="1409000F" w:tentative="1">
+      <w:start w:val="1"/>
+      <w:numFmt w:val="decimal"/>
+      <w:lvlText w:val="%4."/>
+      <w:lvlJc w:val="left"/>
+      <w:pPr>
+        <w:ind w:left="2880" w:hanging="360"/>
+      </w:pPr>
+    </w:lvl>
+    <w:lvl w:ilvl="4" w:tplc="14090019" w:tentative="1">
+      <w:start w:val="1"/>
+      <w:numFmt w:val="lowerLetter"/>
+      <w:lvlText w:val="%5."/>
+      <w:lvlJc w:val="left"/>
+      <w:pPr>
+        <w:ind w:left="3600" w:hanging="360"/>
+      </w:pPr>
+    </w:lvl>
+    <w:lvl w:ilvl="5" w:tplc="1409001B" w:tentative="1">
+      <w:start w:val="1"/>
+      <w:numFmt w:val="lowerRoman"/>
+      <w:lvlText w:val="%6."/>
+      <w:lvlJc w:val="right"/>
+      <w:pPr>
+        <w:ind w:left="4320" w:hanging="180"/>
+      </w:pPr>
+    </w:lvl>
+    <w:lvl w:ilvl="6" w:tplc="1409000F" w:tentative="1">
+      <w:start w:val="1"/>
+      <w:numFmt w:val="decimal"/>
+      <w:lvlText w:val="%7."/>
+      <w:lvlJc w:val="left"/>
+      <w:pPr>
+        <w:ind w:left="5040" w:hanging="360"/>
+      </w:pPr>
+    </w:lvl>
+    <w:lvl w:ilvl="7" w:tplc="14090019" w:tentative="1">
+      <w:start w:val="1"/>
+      <w:numFmt w:val="lowerLetter"/>
+      <w:lvlText w:val="%8."/>
+      <w:lvlJc w:val="left"/>
+      <w:pPr>
+        <w:ind w:left="5760" w:hanging="360"/>
+      </w:pPr>
+    </w:lvl>
+    <w:lvl w:ilvl="8" w:tplc="1409001B" w:tentative="1">
+      <w:start w:val="1"/>
+      <w:numFmt w:val="lowerRoman"/>
+      <w:lvlText w:val="%9."/>
+      <w:lvlJc w:val="right"/>
+      <w:pPr>
+        <w:ind w:left="6480" w:hanging="180"/>
+      </w:pPr>
+    </w:lvl>
+  </w:abstractNum>
+  <w:abstractNum w:abstractNumId="19" w15:restartNumberingAfterBreak="0">
+    <w:nsid w:val="77B64A52"/>
+    <w:multiLevelType w:val="hybridMultilevel"/>
+    <w:tmpl w:val="CA2EEF46"/>
+    <w:lvl w:ilvl="0" w:tplc="14090001">
+      <w:start w:val="1"/>
+      <w:numFmt w:val="bullet"/>
+      <w:lvlText w:val=""/>
+      <w:lvlJc w:val="left"/>
+      <w:pPr>
+        <w:ind w:left="720" w:hanging="360"/>
+      </w:pPr>
+      <w:rPr>
+        <w:rFonts w:ascii="Symbol" w:hAnsi="Symbol" w:hint="default"/>
+      </w:rPr>
+    </w:lvl>
+    <w:lvl w:ilvl="1" w:tplc="14090003" w:tentative="1">
+      <w:start w:val="1"/>
+      <w:numFmt w:val="bullet"/>
+      <w:lvlText w:val="o"/>
+      <w:lvlJc w:val="left"/>
+      <w:pPr>
+        <w:ind w:left="1440" w:hanging="360"/>
+      </w:pPr>
+      <w:rPr>
+        <w:rFonts w:ascii="Courier New" w:hAnsi="Courier New" w:cs="Courier New" w:hint="default"/>
+      </w:rPr>
+    </w:lvl>
+    <w:lvl w:ilvl="2" w:tplc="14090005" w:tentative="1">
+      <w:start w:val="1"/>
+      <w:numFmt w:val="bullet"/>
+      <w:lvlText w:val=""/>
+      <w:lvlJc w:val="left"/>
+      <w:pPr>
+        <w:ind w:left="2160" w:hanging="360"/>
+      </w:pPr>
+      <w:rPr>
+        <w:rFonts w:ascii="Wingdings" w:hAnsi="Wingdings" w:hint="default"/>
+      </w:rPr>
+    </w:lvl>
+    <w:lvl w:ilvl="3" w:tplc="14090001" w:tentative="1">
+      <w:start w:val="1"/>
+      <w:numFmt w:val="bullet"/>
+      <w:lvlText w:val=""/>
+      <w:lvlJc w:val="left"/>
+      <w:pPr>
+        <w:ind w:left="2880" w:hanging="360"/>
+      </w:pPr>
+      <w:rPr>
+        <w:rFonts w:ascii="Symbol" w:hAnsi="Symbol" w:hint="default"/>
+      </w:rPr>
+    </w:lvl>
+    <w:lvl w:ilvl="4" w:tplc="14090003" w:tentative="1">
+      <w:start w:val="1"/>
+      <w:numFmt w:val="bullet"/>
+      <w:lvlText w:val="o"/>
+      <w:lvlJc w:val="left"/>
+      <w:pPr>
+        <w:ind w:left="3600" w:hanging="360"/>
+      </w:pPr>
+      <w:rPr>
+        <w:rFonts w:ascii="Courier New" w:hAnsi="Courier New" w:cs="Courier New" w:hint="default"/>
+      </w:rPr>
+    </w:lvl>
+    <w:lvl w:ilvl="5" w:tplc="14090005" w:tentative="1">
+      <w:start w:val="1"/>
+      <w:numFmt w:val="bullet"/>
+      <w:lvlText w:val=""/>
+      <w:lvlJc w:val="left"/>
+      <w:pPr>
+        <w:ind w:left="4320" w:hanging="360"/>
+      </w:pPr>
+      <w:rPr>
+        <w:rFonts w:ascii="Wingdings" w:hAnsi="Wingdings" w:hint="default"/>
+      </w:rPr>
+    </w:lvl>
+    <w:lvl w:ilvl="6" w:tplc="14090001" w:tentative="1">
+      <w:start w:val="1"/>
+      <w:numFmt w:val="bullet"/>
+      <w:lvlText w:val=""/>
+      <w:lvlJc w:val="left"/>
+      <w:pPr>
+        <w:ind w:left="5040" w:hanging="360"/>
+      </w:pPr>
+      <w:rPr>
+        <w:rFonts w:ascii="Symbol" w:hAnsi="Symbol" w:hint="default"/>
+      </w:rPr>
+    </w:lvl>
+    <w:lvl w:ilvl="7" w:tplc="14090003" w:tentative="1">
+      <w:start w:val="1"/>
+      <w:numFmt w:val="bullet"/>
+      <w:lvlText w:val="o"/>
+      <w:lvlJc w:val="left"/>
+      <w:pPr>
+        <w:ind w:left="5760" w:hanging="360"/>
+      </w:pPr>
+      <w:rPr>
+        <w:rFonts w:ascii="Courier New" w:hAnsi="Courier New" w:cs="Courier New" w:hint="default"/>
+      </w:rPr>
+    </w:lvl>
+    <w:lvl w:ilvl="8" w:tplc="14090005" w:tentative="1">
+      <w:start w:val="1"/>
+      <w:numFmt w:val="bullet"/>
+      <w:lvlText w:val=""/>
+      <w:lvlJc w:val="left"/>
+      <w:pPr>
+        <w:ind w:left="6480" w:hanging="360"/>
+      </w:pPr>
+      <w:rPr>
+        <w:rFonts w:ascii="Wingdings" w:hAnsi="Wingdings" w:hint="default"/>
+      </w:rPr>
+    </w:lvl>
+  </w:abstractNum>
   <w:num w:numId="1">
-    <w:abstractNumId w:val="5"/>
+    <w:abstractNumId w:val="17"/>
   </w:num>
   <w:num w:numId="2">
-    <w:abstractNumId w:val="4"/>
+    <w:abstractNumId w:val="11"/>
   </w:num>
   <w:num w:numId="3">
-    <w:abstractNumId w:val="3"/>
+    <w:abstractNumId w:val="9"/>
   </w:num>
   <w:num w:numId="4">
-    <w:abstractNumId w:val="2"/>
+    <w:abstractNumId w:val="6"/>
   </w:num>
   <w:num w:numId="5">
     <w:abstractNumId w:val="1"/>
   </w:num>
   <w:num w:numId="6">
     <w:abstractNumId w:val="0"/>
+  </w:num>
+  <w:num w:numId="7">
+    <w:abstractNumId w:val="19"/>
+  </w:num>
+  <w:num w:numId="8">
+    <w:abstractNumId w:val="16"/>
+  </w:num>
+  <w:num w:numId="9">
+    <w:abstractNumId w:val="14"/>
+  </w:num>
+  <w:num w:numId="10">
+    <w:abstractNumId w:val="15"/>
+  </w:num>
+  <w:num w:numId="11">
+    <w:abstractNumId w:val="7"/>
+  </w:num>
+  <w:num w:numId="12">
+    <w:abstractNumId w:val="10"/>
+  </w:num>
+  <w:num w:numId="13">
+    <w:abstractNumId w:val="18"/>
+  </w:num>
+  <w:num w:numId="14">
+    <w:abstractNumId w:val="8"/>
+  </w:num>
+  <w:num w:numId="15">
+    <w:abstractNumId w:val="12"/>
+  </w:num>
+  <w:num w:numId="16">
+    <w:abstractNumId w:val="4"/>
+  </w:num>
+  <w:num w:numId="17">
+    <w:abstractNumId w:val="5"/>
+  </w:num>
+  <w:num w:numId="18">
+    <w:abstractNumId w:val="2"/>
+  </w:num>
+  <w:num w:numId="19">
+    <w:abstractNumId w:val="13"/>
+  </w:num>
+  <w:num w:numId="20">
+    <w:abstractNumId w:val="3"/>
   </w:num>
 </w:numbering>
 </file>
@@ -3835,7 +5650,7 @@
 </file>
 
 <file path=customXml/itemProps2.xml><?xml version="1.0" encoding="utf-8"?>
-<ds:datastoreItem xmlns:ds="http://schemas.openxmlformats.org/officeDocument/2006/customXml" ds:itemID="{07F5FD1A-6F2B-461F-8BEF-C87D4C7E183D}">
+<ds:datastoreItem xmlns:ds="http://schemas.openxmlformats.org/officeDocument/2006/customXml" ds:itemID="{949369E8-E373-4000-9F79-7E44099E3791}">
   <ds:schemaRefs>
     <ds:schemaRef ds:uri="http://schemas.openxmlformats.org/officeDocument/2006/bibliography"/>
   </ds:schemaRefs>

</xml_diff>

<commit_message>
Remove the two parser classes and one drawer class: No longer needed
</commit_message>
<xml_diff>
--- a/Assignment_2--Coder-kieran.docx
+++ b/Assignment_2--Coder-kieran.docx
@@ -1880,8 +1880,6 @@
       <w:r>
         <w:t>Lookup table stored inside the class.</w:t>
       </w:r>
-      <w:bookmarkStart w:id="2" w:name="_GoBack"/>
-      <w:bookmarkEnd w:id="2"/>
     </w:p>
     <w:p>
       <w:pPr>
@@ -2175,13 +2173,317 @@
     </w:p>
     <w:p>
       <w:pPr>
+        <w:pStyle w:val="Heading3"/>
+      </w:pPr>
+    </w:p>
+    <w:p>
+      <w:pPr>
+        <w:pStyle w:val="Heading3"/>
+      </w:pPr>
+      <w:r>
+        <w:t>Refactor</w:t>
+      </w:r>
+    </w:p>
+    <w:p>
+      <w:pPr>
+        <w:pStyle w:val="ListParagraph"/>
+        <w:numPr>
+          <w:ilvl w:val="0"/>
+          <w:numId w:val="21"/>
+        </w:numPr>
+      </w:pPr>
+      <w:bookmarkStart w:id="2" w:name="_Hlk20129245"/>
+      <w:r>
+        <w:t xml:space="preserve">Extract method into </w:t>
+      </w:r>
+      <w:bookmarkStart w:id="3" w:name="_Hlk20129723"/>
+      <w:r>
+        <w:t>ParserJonathonV2.py</w:t>
+      </w:r>
+      <w:bookmarkEnd w:id="2"/>
+    </w:p>
+    <w:bookmarkEnd w:id="3"/>
+    <w:p>
+      <w:pPr>
+        <w:pStyle w:val="ListParagraph"/>
+        <w:numPr>
+          <w:ilvl w:val="1"/>
+          <w:numId w:val="21"/>
+        </w:numPr>
+      </w:pPr>
+      <w:r>
+        <w:t>The only thing extracted was the Try and Except from ParserJerry.py</w:t>
+      </w:r>
+    </w:p>
+    <w:p>
+      <w:pPr>
+        <w:rPr>
+          <w:noProof/>
+        </w:rPr>
+      </w:pPr>
+      <w:r>
+        <w:rPr>
+          <w:noProof/>
+        </w:rPr>
+        <w:drawing>
+          <wp:inline distT="0" distB="0" distL="0" distR="0" wp14:anchorId="787CC22E" wp14:editId="46CE34BF">
+            <wp:extent cx="2581275" cy="997448"/>
+            <wp:effectExtent l="0" t="0" r="0" b="0"/>
+            <wp:docPr id="1" name="Picture 1"/>
+            <wp:cNvGraphicFramePr>
+              <a:graphicFrameLocks xmlns:a="http://schemas.openxmlformats.org/drawingml/2006/main" noChangeAspect="1"/>
+            </wp:cNvGraphicFramePr>
+            <a:graphic xmlns:a="http://schemas.openxmlformats.org/drawingml/2006/main">
+              <a:graphicData uri="http://schemas.openxmlformats.org/drawingml/2006/picture">
+                <pic:pic xmlns:pic="http://schemas.openxmlformats.org/drawingml/2006/picture">
+                  <pic:nvPicPr>
+                    <pic:cNvPr id="1" name=""/>
+                    <pic:cNvPicPr/>
+                  </pic:nvPicPr>
+                  <pic:blipFill>
+                    <a:blip r:embed="rId11"/>
+                    <a:stretch>
+                      <a:fillRect/>
+                    </a:stretch>
+                  </pic:blipFill>
+                  <pic:spPr>
+                    <a:xfrm>
+                      <a:off x="0" y="0"/>
+                      <a:ext cx="2629459" cy="1016067"/>
+                    </a:xfrm>
+                    <a:prstGeom prst="rect">
+                      <a:avLst/>
+                    </a:prstGeom>
+                  </pic:spPr>
+                </pic:pic>
+              </a:graphicData>
+            </a:graphic>
+          </wp:inline>
+        </w:drawing>
+      </w:r>
+      <w:r>
+        <w:rPr>
+          <w:noProof/>
+        </w:rPr>
+        <w:t xml:space="preserve"> </w:t>
+      </w:r>
+      <w:r>
+        <w:rPr>
+          <w:noProof/>
+        </w:rPr>
+        <w:drawing>
+          <wp:inline distT="0" distB="0" distL="0" distR="0" wp14:anchorId="3E524129" wp14:editId="52147A6E">
+            <wp:extent cx="3067050" cy="1006282"/>
+            <wp:effectExtent l="0" t="0" r="0" b="3810"/>
+            <wp:docPr id="2" name="Picture 2"/>
+            <wp:cNvGraphicFramePr>
+              <a:graphicFrameLocks xmlns:a="http://schemas.openxmlformats.org/drawingml/2006/main" noChangeAspect="1"/>
+            </wp:cNvGraphicFramePr>
+            <a:graphic xmlns:a="http://schemas.openxmlformats.org/drawingml/2006/main">
+              <a:graphicData uri="http://schemas.openxmlformats.org/drawingml/2006/picture">
+                <pic:pic xmlns:pic="http://schemas.openxmlformats.org/drawingml/2006/picture">
+                  <pic:nvPicPr>
+                    <pic:cNvPr id="1" name=""/>
+                    <pic:cNvPicPr/>
+                  </pic:nvPicPr>
+                  <pic:blipFill>
+                    <a:blip r:embed="rId12"/>
+                    <a:stretch>
+                      <a:fillRect/>
+                    </a:stretch>
+                  </pic:blipFill>
+                  <pic:spPr>
+                    <a:xfrm>
+                      <a:off x="0" y="0"/>
+                      <a:ext cx="3121732" cy="1024223"/>
+                    </a:xfrm>
+                    <a:prstGeom prst="rect">
+                      <a:avLst/>
+                    </a:prstGeom>
+                  </pic:spPr>
+                </pic:pic>
+              </a:graphicData>
+            </a:graphic>
+          </wp:inline>
+        </w:drawing>
+      </w:r>
+    </w:p>
+    <w:p>
+      <w:pPr>
+        <w:pStyle w:val="ListParagraph"/>
+      </w:pPr>
+      <w:r>
+        <w:rPr>
+          <w:noProof/>
+        </w:rPr>
+        <w:t>ParserJerry.py</w:t>
+      </w:r>
+      <w:r>
+        <w:rPr>
+          <w:noProof/>
+        </w:rPr>
+        <w:tab/>
+      </w:r>
+      <w:r>
+        <w:rPr>
+          <w:noProof/>
+        </w:rPr>
+        <w:tab/>
+      </w:r>
+      <w:r>
+        <w:rPr>
+          <w:noProof/>
+        </w:rPr>
+        <w:tab/>
+        <w:t>Extracted -&gt;</w:t>
+      </w:r>
+      <w:r>
+        <w:rPr>
+          <w:noProof/>
+        </w:rPr>
+        <w:tab/>
+      </w:r>
+      <w:r>
+        <w:rPr>
+          <w:noProof/>
+        </w:rPr>
+        <w:tab/>
+      </w:r>
+      <w:r>
+        <w:t>ParserJonathonV2.py</w:t>
+      </w:r>
+    </w:p>
+    <w:p>
+      <w:pPr>
+        <w:pStyle w:val="ListParagraph"/>
+      </w:pPr>
+    </w:p>
+    <w:p>
+      <w:pPr>
+        <w:pStyle w:val="ListParagraph"/>
+        <w:numPr>
+          <w:ilvl w:val="0"/>
+          <w:numId w:val="21"/>
+        </w:numPr>
+      </w:pPr>
+      <w:r>
+        <w:t>Remove the other two parser classes:</w:t>
+      </w:r>
+      <w:r>
+        <w:t xml:space="preserve"> No longer needed</w:t>
+      </w:r>
+    </w:p>
+    <w:p>
+      <w:pPr>
+        <w:ind w:left="360"/>
+      </w:pPr>
+      <w:r>
+        <w:rPr>
+          <w:noProof/>
+        </w:rPr>
+        <w:drawing>
+          <wp:inline distT="0" distB="0" distL="0" distR="0" wp14:anchorId="010BC3A2" wp14:editId="3B5CBF45">
+            <wp:extent cx="1600200" cy="666750"/>
+            <wp:effectExtent l="0" t="0" r="0" b="0"/>
+            <wp:docPr id="4" name="Picture 4"/>
+            <wp:cNvGraphicFramePr>
+              <a:graphicFrameLocks xmlns:a="http://schemas.openxmlformats.org/drawingml/2006/main" noChangeAspect="1"/>
+            </wp:cNvGraphicFramePr>
+            <a:graphic xmlns:a="http://schemas.openxmlformats.org/drawingml/2006/main">
+              <a:graphicData uri="http://schemas.openxmlformats.org/drawingml/2006/picture">
+                <pic:pic xmlns:pic="http://schemas.openxmlformats.org/drawingml/2006/picture">
+                  <pic:nvPicPr>
+                    <pic:cNvPr id="1" name=""/>
+                    <pic:cNvPicPr/>
+                  </pic:nvPicPr>
+                  <pic:blipFill>
+                    <a:blip r:embed="rId13"/>
+                    <a:stretch>
+                      <a:fillRect/>
+                    </a:stretch>
+                  </pic:blipFill>
+                  <pic:spPr>
+                    <a:xfrm>
+                      <a:off x="0" y="0"/>
+                      <a:ext cx="1600200" cy="666750"/>
+                    </a:xfrm>
+                    <a:prstGeom prst="rect">
+                      <a:avLst/>
+                    </a:prstGeom>
+                  </pic:spPr>
+                </pic:pic>
+              </a:graphicData>
+            </a:graphic>
+          </wp:inline>
+        </w:drawing>
+      </w:r>
+    </w:p>
+    <w:p>
+      <w:pPr>
+        <w:pStyle w:val="ListParagraph"/>
+        <w:numPr>
+          <w:ilvl w:val="0"/>
+          <w:numId w:val="21"/>
+        </w:numPr>
+      </w:pPr>
+      <w:r>
+        <w:t>Remove duplicate DrawerJack.py: Since it is a worse DrawerKieran.py Tkinter drawer.</w:t>
+      </w:r>
+    </w:p>
+    <w:p>
+      <w:pPr>
+        <w:ind w:left="360"/>
+      </w:pPr>
+      <w:r>
+        <w:rPr>
+          <w:noProof/>
+        </w:rPr>
+        <w:drawing>
+          <wp:inline distT="0" distB="0" distL="0" distR="0" wp14:anchorId="7BFFF66E" wp14:editId="259DDF56">
+            <wp:extent cx="1581150" cy="866775"/>
+            <wp:effectExtent l="0" t="0" r="0" b="9525"/>
+            <wp:docPr id="5" name="Picture 5"/>
+            <wp:cNvGraphicFramePr>
+              <a:graphicFrameLocks xmlns:a="http://schemas.openxmlformats.org/drawingml/2006/main" noChangeAspect="1"/>
+            </wp:cNvGraphicFramePr>
+            <a:graphic xmlns:a="http://schemas.openxmlformats.org/drawingml/2006/main">
+              <a:graphicData uri="http://schemas.openxmlformats.org/drawingml/2006/picture">
+                <pic:pic xmlns:pic="http://schemas.openxmlformats.org/drawingml/2006/picture">
+                  <pic:nvPicPr>
+                    <pic:cNvPr id="1" name=""/>
+                    <pic:cNvPicPr/>
+                  </pic:nvPicPr>
+                  <pic:blipFill>
+                    <a:blip r:embed="rId14"/>
+                    <a:stretch>
+                      <a:fillRect/>
+                    </a:stretch>
+                  </pic:blipFill>
+                  <pic:spPr>
+                    <a:xfrm>
+                      <a:off x="0" y="0"/>
+                      <a:ext cx="1581150" cy="866775"/>
+                    </a:xfrm>
+                    <a:prstGeom prst="rect">
+                      <a:avLst/>
+                    </a:prstGeom>
+                  </pic:spPr>
+                </pic:pic>
+              </a:graphicData>
+            </a:graphic>
+          </wp:inline>
+        </w:drawing>
+      </w:r>
+    </w:p>
+    <w:p>
+      <w:pPr>
         <w:widowControl w:val="0"/>
         <w:tabs>
           <w:tab w:val="left" w:pos="821"/>
         </w:tabs>
         <w:autoSpaceDE w:val="0"/>
         <w:autoSpaceDN w:val="0"/>
-        <w:spacing w:after="0" w:line="268" w:lineRule="exact"/>
+        <w:spacing w:after="0" w:line="240" w:lineRule="auto"/>
         <w:jc w:val="both"/>
         <w:rPr>
           <w:rFonts w:cstheme="minorHAnsi"/>
@@ -2196,12 +2498,14 @@
         </w:tabs>
         <w:autoSpaceDE w:val="0"/>
         <w:autoSpaceDN w:val="0"/>
-        <w:spacing w:after="0" w:line="268" w:lineRule="exact"/>
+        <w:spacing w:after="0" w:line="240" w:lineRule="auto"/>
         <w:jc w:val="both"/>
         <w:rPr>
           <w:rFonts w:cstheme="minorHAnsi"/>
         </w:rPr>
       </w:pPr>
+      <w:bookmarkStart w:id="4" w:name="_GoBack"/>
+      <w:bookmarkEnd w:id="4"/>
     </w:p>
     <w:p>
       <w:pPr>
@@ -2228,77 +2532,6 @@
         <w:rPr>
           <w:rFonts w:cstheme="minorHAnsi"/>
         </w:rPr>
-        <w:t>Modification to remove the worst smell and PEP8 validation (2 * N</w:t>
-      </w:r>
-      <w:r>
-        <w:rPr>
-          <w:rFonts w:cstheme="minorHAnsi"/>
-          <w:spacing w:val="-19"/>
-        </w:rPr>
-        <w:t xml:space="preserve"> </w:t>
-      </w:r>
-      <w:r>
-        <w:rPr>
-          <w:rFonts w:cstheme="minorHAnsi"/>
-        </w:rPr>
-        <w:t>marks)</w:t>
-      </w:r>
-    </w:p>
-    <w:p>
-      <w:pPr>
-        <w:widowControl w:val="0"/>
-        <w:tabs>
-          <w:tab w:val="left" w:pos="821"/>
-        </w:tabs>
-        <w:autoSpaceDE w:val="0"/>
-        <w:autoSpaceDN w:val="0"/>
-        <w:spacing w:after="0" w:line="240" w:lineRule="auto"/>
-        <w:jc w:val="both"/>
-        <w:rPr>
-          <w:rFonts w:cstheme="minorHAnsi"/>
-        </w:rPr>
-      </w:pPr>
-    </w:p>
-    <w:p>
-      <w:pPr>
-        <w:widowControl w:val="0"/>
-        <w:tabs>
-          <w:tab w:val="left" w:pos="821"/>
-        </w:tabs>
-        <w:autoSpaceDE w:val="0"/>
-        <w:autoSpaceDN w:val="0"/>
-        <w:spacing w:after="0" w:line="240" w:lineRule="auto"/>
-        <w:jc w:val="both"/>
-        <w:rPr>
-          <w:rFonts w:cstheme="minorHAnsi"/>
-        </w:rPr>
-      </w:pPr>
-    </w:p>
-    <w:p>
-      <w:pPr>
-        <w:pStyle w:val="ListParagraph"/>
-        <w:widowControl w:val="0"/>
-        <w:numPr>
-          <w:ilvl w:val="0"/>
-          <w:numId w:val="3"/>
-        </w:numPr>
-        <w:tabs>
-          <w:tab w:val="left" w:pos="821"/>
-        </w:tabs>
-        <w:autoSpaceDE w:val="0"/>
-        <w:autoSpaceDN w:val="0"/>
-        <w:spacing w:after="0" w:line="240" w:lineRule="auto"/>
-        <w:ind w:left="360"/>
-        <w:contextualSpacing w:val="0"/>
-        <w:jc w:val="both"/>
-        <w:rPr>
-          <w:rFonts w:cstheme="minorHAnsi"/>
-        </w:rPr>
-      </w:pPr>
-      <w:r>
-        <w:rPr>
-          <w:rFonts w:cstheme="minorHAnsi"/>
-        </w:rPr>
         <w:t>Testing and effectively evaluations on your refactored code in a concise fashion (N</w:t>
       </w:r>
       <w:r>
@@ -2320,7 +2553,7 @@
         <w:br w:type="page"/>
       </w:r>
     </w:p>
-    <w:bookmarkStart w:id="3" w:name="_Toc19946831" w:displacedByCustomXml="next"/>
+    <w:bookmarkStart w:id="5" w:name="_Toc19946831" w:displacedByCustomXml="next"/>
     <w:sdt>
       <w:sdtPr>
         <w:rPr>
@@ -2344,7 +2577,7 @@
           <w:r>
             <w:t>References</w:t>
           </w:r>
-          <w:bookmarkEnd w:id="3"/>
+          <w:bookmarkEnd w:id="5"/>
         </w:p>
         <w:sdt>
           <w:sdtPr>
@@ -2438,7 +2671,7 @@
     </w:sdt>
     <w:p/>
     <w:sectPr>
-      <w:footerReference w:type="default" r:id="rId11"/>
+      <w:footerReference w:type="default" r:id="rId15"/>
       <w:pgSz w:w="11906" w:h="16838"/>
       <w:pgMar w:top="1440" w:right="1440" w:bottom="1440" w:left="1440" w:header="708" w:footer="708" w:gutter="0"/>
       <w:pgNumType w:start="0"/>
@@ -2855,7 +3088,7 @@
   <w:abstractNum w:abstractNumId="3" w15:restartNumberingAfterBreak="0">
     <w:nsid w:val="1D340DD6"/>
     <w:multiLevelType w:val="hybridMultilevel"/>
-    <w:tmpl w:val="475601FC"/>
+    <w:tmpl w:val="40AC6C66"/>
     <w:lvl w:ilvl="0" w:tplc="1409000F">
       <w:start w:val="1"/>
       <w:numFmt w:val="decimal"/>
@@ -3111,6 +3344,92 @@
     </w:lvl>
   </w:abstractNum>
   <w:abstractNum w:abstractNumId="6" w15:restartNumberingAfterBreak="0">
+    <w:nsid w:val="204C29CD"/>
+    <w:multiLevelType w:val="hybridMultilevel"/>
+    <w:tmpl w:val="40AC6C66"/>
+    <w:lvl w:ilvl="0" w:tplc="1409000F">
+      <w:start w:val="1"/>
+      <w:numFmt w:val="decimal"/>
+      <w:lvlText w:val="%1."/>
+      <w:lvlJc w:val="left"/>
+      <w:pPr>
+        <w:ind w:left="720" w:hanging="360"/>
+      </w:pPr>
+    </w:lvl>
+    <w:lvl w:ilvl="1" w:tplc="14090019">
+      <w:start w:val="1"/>
+      <w:numFmt w:val="lowerLetter"/>
+      <w:lvlText w:val="%2."/>
+      <w:lvlJc w:val="left"/>
+      <w:pPr>
+        <w:ind w:left="1440" w:hanging="360"/>
+      </w:pPr>
+    </w:lvl>
+    <w:lvl w:ilvl="2" w:tplc="1409001B" w:tentative="1">
+      <w:start w:val="1"/>
+      <w:numFmt w:val="lowerRoman"/>
+      <w:lvlText w:val="%3."/>
+      <w:lvlJc w:val="right"/>
+      <w:pPr>
+        <w:ind w:left="2160" w:hanging="180"/>
+      </w:pPr>
+    </w:lvl>
+    <w:lvl w:ilvl="3" w:tplc="1409000F" w:tentative="1">
+      <w:start w:val="1"/>
+      <w:numFmt w:val="decimal"/>
+      <w:lvlText w:val="%4."/>
+      <w:lvlJc w:val="left"/>
+      <w:pPr>
+        <w:ind w:left="2880" w:hanging="360"/>
+      </w:pPr>
+    </w:lvl>
+    <w:lvl w:ilvl="4" w:tplc="14090019" w:tentative="1">
+      <w:start w:val="1"/>
+      <w:numFmt w:val="lowerLetter"/>
+      <w:lvlText w:val="%5."/>
+      <w:lvlJc w:val="left"/>
+      <w:pPr>
+        <w:ind w:left="3600" w:hanging="360"/>
+      </w:pPr>
+    </w:lvl>
+    <w:lvl w:ilvl="5" w:tplc="1409001B" w:tentative="1">
+      <w:start w:val="1"/>
+      <w:numFmt w:val="lowerRoman"/>
+      <w:lvlText w:val="%6."/>
+      <w:lvlJc w:val="right"/>
+      <w:pPr>
+        <w:ind w:left="4320" w:hanging="180"/>
+      </w:pPr>
+    </w:lvl>
+    <w:lvl w:ilvl="6" w:tplc="1409000F" w:tentative="1">
+      <w:start w:val="1"/>
+      <w:numFmt w:val="decimal"/>
+      <w:lvlText w:val="%7."/>
+      <w:lvlJc w:val="left"/>
+      <w:pPr>
+        <w:ind w:left="5040" w:hanging="360"/>
+      </w:pPr>
+    </w:lvl>
+    <w:lvl w:ilvl="7" w:tplc="14090019" w:tentative="1">
+      <w:start w:val="1"/>
+      <w:numFmt w:val="lowerLetter"/>
+      <w:lvlText w:val="%8."/>
+      <w:lvlJc w:val="left"/>
+      <w:pPr>
+        <w:ind w:left="5760" w:hanging="360"/>
+      </w:pPr>
+    </w:lvl>
+    <w:lvl w:ilvl="8" w:tplc="1409001B" w:tentative="1">
+      <w:start w:val="1"/>
+      <w:numFmt w:val="lowerRoman"/>
+      <w:lvlText w:val="%9."/>
+      <w:lvlJc w:val="right"/>
+      <w:pPr>
+        <w:ind w:left="6480" w:hanging="180"/>
+      </w:pPr>
+    </w:lvl>
+  </w:abstractNum>
+  <w:abstractNum w:abstractNumId="7" w15:restartNumberingAfterBreak="0">
     <w:nsid w:val="239967B8"/>
     <w:multiLevelType w:val="hybridMultilevel"/>
     <w:tmpl w:val="9B2099EE"/>
@@ -3196,7 +3515,7 @@
       </w:pPr>
     </w:lvl>
   </w:abstractNum>
-  <w:abstractNum w:abstractNumId="7" w15:restartNumberingAfterBreak="0">
+  <w:abstractNum w:abstractNumId="8" w15:restartNumberingAfterBreak="0">
     <w:nsid w:val="2AEA1D56"/>
     <w:multiLevelType w:val="hybridMultilevel"/>
     <w:tmpl w:val="6508590E"/>
@@ -3282,7 +3601,7 @@
       </w:pPr>
     </w:lvl>
   </w:abstractNum>
-  <w:abstractNum w:abstractNumId="8" w15:restartNumberingAfterBreak="0">
+  <w:abstractNum w:abstractNumId="9" w15:restartNumberingAfterBreak="0">
     <w:nsid w:val="35C50C64"/>
     <w:multiLevelType w:val="hybridMultilevel"/>
     <w:tmpl w:val="0E088530"/>
@@ -3395,7 +3714,7 @@
       </w:rPr>
     </w:lvl>
   </w:abstractNum>
-  <w:abstractNum w:abstractNumId="9" w15:restartNumberingAfterBreak="0">
+  <w:abstractNum w:abstractNumId="10" w15:restartNumberingAfterBreak="0">
     <w:nsid w:val="3F571AAC"/>
     <w:multiLevelType w:val="hybridMultilevel"/>
     <w:tmpl w:val="E52EB11A"/>
@@ -3487,7 +3806,7 @@
       </w:pPr>
     </w:lvl>
   </w:abstractNum>
-  <w:abstractNum w:abstractNumId="10" w15:restartNumberingAfterBreak="0">
+  <w:abstractNum w:abstractNumId="11" w15:restartNumberingAfterBreak="0">
     <w:nsid w:val="48E65716"/>
     <w:multiLevelType w:val="hybridMultilevel"/>
     <w:tmpl w:val="5D78470C"/>
@@ -3573,7 +3892,7 @@
       </w:pPr>
     </w:lvl>
   </w:abstractNum>
-  <w:abstractNum w:abstractNumId="11" w15:restartNumberingAfterBreak="0">
+  <w:abstractNum w:abstractNumId="12" w15:restartNumberingAfterBreak="0">
     <w:nsid w:val="4B651C81"/>
     <w:multiLevelType w:val="hybridMultilevel"/>
     <w:tmpl w:val="D6003E96"/>
@@ -3685,7 +4004,7 @@
       </w:rPr>
     </w:lvl>
   </w:abstractNum>
-  <w:abstractNum w:abstractNumId="12" w15:restartNumberingAfterBreak="0">
+  <w:abstractNum w:abstractNumId="13" w15:restartNumberingAfterBreak="0">
     <w:nsid w:val="4CC323D5"/>
     <w:multiLevelType w:val="hybridMultilevel"/>
     <w:tmpl w:val="A3183788"/>
@@ -3798,7 +4117,7 @@
       </w:rPr>
     </w:lvl>
   </w:abstractNum>
-  <w:abstractNum w:abstractNumId="13" w15:restartNumberingAfterBreak="0">
+  <w:abstractNum w:abstractNumId="14" w15:restartNumberingAfterBreak="0">
     <w:nsid w:val="54120509"/>
     <w:multiLevelType w:val="hybridMultilevel"/>
     <w:tmpl w:val="333250D0"/>
@@ -3884,7 +4203,7 @@
       </w:pPr>
     </w:lvl>
   </w:abstractNum>
-  <w:abstractNum w:abstractNumId="14" w15:restartNumberingAfterBreak="0">
+  <w:abstractNum w:abstractNumId="15" w15:restartNumberingAfterBreak="0">
     <w:nsid w:val="542F49DB"/>
     <w:multiLevelType w:val="hybridMultilevel"/>
     <w:tmpl w:val="2942311E"/>
@@ -3970,7 +4289,7 @@
       </w:pPr>
     </w:lvl>
   </w:abstractNum>
-  <w:abstractNum w:abstractNumId="15" w15:restartNumberingAfterBreak="0">
+  <w:abstractNum w:abstractNumId="16" w15:restartNumberingAfterBreak="0">
     <w:nsid w:val="5D0B30C7"/>
     <w:multiLevelType w:val="hybridMultilevel"/>
     <w:tmpl w:val="0DD89096"/>
@@ -4083,7 +4402,7 @@
       </w:rPr>
     </w:lvl>
   </w:abstractNum>
-  <w:abstractNum w:abstractNumId="16" w15:restartNumberingAfterBreak="0">
+  <w:abstractNum w:abstractNumId="17" w15:restartNumberingAfterBreak="0">
     <w:nsid w:val="64321130"/>
     <w:multiLevelType w:val="hybridMultilevel"/>
     <w:tmpl w:val="0D84F656"/>
@@ -4169,7 +4488,93 @@
       </w:pPr>
     </w:lvl>
   </w:abstractNum>
-  <w:abstractNum w:abstractNumId="17" w15:restartNumberingAfterBreak="0">
+  <w:abstractNum w:abstractNumId="18" w15:restartNumberingAfterBreak="0">
+    <w:nsid w:val="6E126918"/>
+    <w:multiLevelType w:val="hybridMultilevel"/>
+    <w:tmpl w:val="EA6AAC86"/>
+    <w:lvl w:ilvl="0" w:tplc="1409000F">
+      <w:start w:val="1"/>
+      <w:numFmt w:val="decimal"/>
+      <w:lvlText w:val="%1."/>
+      <w:lvlJc w:val="left"/>
+      <w:pPr>
+        <w:ind w:left="720" w:hanging="360"/>
+      </w:pPr>
+    </w:lvl>
+    <w:lvl w:ilvl="1" w:tplc="14090019">
+      <w:start w:val="1"/>
+      <w:numFmt w:val="lowerLetter"/>
+      <w:lvlText w:val="%2."/>
+      <w:lvlJc w:val="left"/>
+      <w:pPr>
+        <w:ind w:left="1440" w:hanging="360"/>
+      </w:pPr>
+    </w:lvl>
+    <w:lvl w:ilvl="2" w:tplc="1409001B" w:tentative="1">
+      <w:start w:val="1"/>
+      <w:numFmt w:val="lowerRoman"/>
+      <w:lvlText w:val="%3."/>
+      <w:lvlJc w:val="right"/>
+      <w:pPr>
+        <w:ind w:left="2160" w:hanging="180"/>
+      </w:pPr>
+    </w:lvl>
+    <w:lvl w:ilvl="3" w:tplc="1409000F" w:tentative="1">
+      <w:start w:val="1"/>
+      <w:numFmt w:val="decimal"/>
+      <w:lvlText w:val="%4."/>
+      <w:lvlJc w:val="left"/>
+      <w:pPr>
+        <w:ind w:left="2880" w:hanging="360"/>
+      </w:pPr>
+    </w:lvl>
+    <w:lvl w:ilvl="4" w:tplc="14090019" w:tentative="1">
+      <w:start w:val="1"/>
+      <w:numFmt w:val="lowerLetter"/>
+      <w:lvlText w:val="%5."/>
+      <w:lvlJc w:val="left"/>
+      <w:pPr>
+        <w:ind w:left="3600" w:hanging="360"/>
+      </w:pPr>
+    </w:lvl>
+    <w:lvl w:ilvl="5" w:tplc="1409001B" w:tentative="1">
+      <w:start w:val="1"/>
+      <w:numFmt w:val="lowerRoman"/>
+      <w:lvlText w:val="%6."/>
+      <w:lvlJc w:val="right"/>
+      <w:pPr>
+        <w:ind w:left="4320" w:hanging="180"/>
+      </w:pPr>
+    </w:lvl>
+    <w:lvl w:ilvl="6" w:tplc="1409000F" w:tentative="1">
+      <w:start w:val="1"/>
+      <w:numFmt w:val="decimal"/>
+      <w:lvlText w:val="%7."/>
+      <w:lvlJc w:val="left"/>
+      <w:pPr>
+        <w:ind w:left="5040" w:hanging="360"/>
+      </w:pPr>
+    </w:lvl>
+    <w:lvl w:ilvl="7" w:tplc="14090019" w:tentative="1">
+      <w:start w:val="1"/>
+      <w:numFmt w:val="lowerLetter"/>
+      <w:lvlText w:val="%8."/>
+      <w:lvlJc w:val="left"/>
+      <w:pPr>
+        <w:ind w:left="5760" w:hanging="360"/>
+      </w:pPr>
+    </w:lvl>
+    <w:lvl w:ilvl="8" w:tplc="1409001B" w:tentative="1">
+      <w:start w:val="1"/>
+      <w:numFmt w:val="lowerRoman"/>
+      <w:lvlText w:val="%9."/>
+      <w:lvlJc w:val="right"/>
+      <w:pPr>
+        <w:ind w:left="6480" w:hanging="180"/>
+      </w:pPr>
+    </w:lvl>
+  </w:abstractNum>
+  <w:abstractNum w:abstractNumId="19" w15:restartNumberingAfterBreak="0">
     <w:nsid w:val="75B44FE7"/>
     <w:multiLevelType w:val="hybridMultilevel"/>
     <w:tmpl w:val="C6625006"/>
@@ -4258,7 +4663,7 @@
       </w:pPr>
     </w:lvl>
   </w:abstractNum>
-  <w:abstractNum w:abstractNumId="18" w15:restartNumberingAfterBreak="0">
+  <w:abstractNum w:abstractNumId="20" w15:restartNumberingAfterBreak="0">
     <w:nsid w:val="76B605A7"/>
     <w:multiLevelType w:val="hybridMultilevel"/>
     <w:tmpl w:val="EF263A4A"/>
@@ -4344,7 +4749,7 @@
       </w:pPr>
     </w:lvl>
   </w:abstractNum>
-  <w:abstractNum w:abstractNumId="19" w15:restartNumberingAfterBreak="0">
+  <w:abstractNum w:abstractNumId="21" w15:restartNumberingAfterBreak="0">
     <w:nsid w:val="77B64A52"/>
     <w:multiLevelType w:val="hybridMultilevel"/>
     <w:tmpl w:val="CA2EEF46"/>
@@ -4458,16 +4863,16 @@
     </w:lvl>
   </w:abstractNum>
   <w:num w:numId="1">
-    <w:abstractNumId w:val="17"/>
+    <w:abstractNumId w:val="19"/>
   </w:num>
   <w:num w:numId="2">
-    <w:abstractNumId w:val="11"/>
+    <w:abstractNumId w:val="12"/>
   </w:num>
   <w:num w:numId="3">
-    <w:abstractNumId w:val="9"/>
+    <w:abstractNumId w:val="10"/>
   </w:num>
   <w:num w:numId="4">
-    <w:abstractNumId w:val="6"/>
+    <w:abstractNumId w:val="7"/>
   </w:num>
   <w:num w:numId="5">
     <w:abstractNumId w:val="1"/>
@@ -4476,31 +4881,31 @@
     <w:abstractNumId w:val="0"/>
   </w:num>
   <w:num w:numId="7">
-    <w:abstractNumId w:val="19"/>
+    <w:abstractNumId w:val="21"/>
   </w:num>
   <w:num w:numId="8">
+    <w:abstractNumId w:val="17"/>
+  </w:num>
+  <w:num w:numId="9">
+    <w:abstractNumId w:val="15"/>
+  </w:num>
+  <w:num w:numId="10">
     <w:abstractNumId w:val="16"/>
   </w:num>
-  <w:num w:numId="9">
-    <w:abstractNumId w:val="14"/>
-  </w:num>
-  <w:num w:numId="10">
-    <w:abstractNumId w:val="15"/>
-  </w:num>
   <w:num w:numId="11">
-    <w:abstractNumId w:val="7"/>
+    <w:abstractNumId w:val="8"/>
   </w:num>
   <w:num w:numId="12">
-    <w:abstractNumId w:val="10"/>
+    <w:abstractNumId w:val="11"/>
   </w:num>
   <w:num w:numId="13">
-    <w:abstractNumId w:val="18"/>
+    <w:abstractNumId w:val="20"/>
   </w:num>
   <w:num w:numId="14">
-    <w:abstractNumId w:val="8"/>
+    <w:abstractNumId w:val="9"/>
   </w:num>
   <w:num w:numId="15">
-    <w:abstractNumId w:val="12"/>
+    <w:abstractNumId w:val="13"/>
   </w:num>
   <w:num w:numId="16">
     <w:abstractNumId w:val="4"/>
@@ -4512,10 +4917,16 @@
     <w:abstractNumId w:val="2"/>
   </w:num>
   <w:num w:numId="19">
-    <w:abstractNumId w:val="13"/>
+    <w:abstractNumId w:val="14"/>
   </w:num>
   <w:num w:numId="20">
     <w:abstractNumId w:val="3"/>
+  </w:num>
+  <w:num w:numId="21">
+    <w:abstractNumId w:val="18"/>
+  </w:num>
+  <w:num w:numId="22">
+    <w:abstractNumId w:val="6"/>
   </w:num>
 </w:numbering>
 </file>
@@ -5335,6 +5746,37 @@
       <w:lang w:eastAsia="zh-CN"/>
     </w:rPr>
   </w:style>
+  <w:style w:type="paragraph" w:styleId="BalloonText">
+    <w:name w:val="Balloon Text"/>
+    <w:basedOn w:val="Normal"/>
+    <w:link w:val="BalloonTextChar"/>
+    <w:uiPriority w:val="99"/>
+    <w:semiHidden/>
+    <w:unhideWhenUsed/>
+    <w:rsid w:val="00133124"/>
+    <w:pPr>
+      <w:spacing w:after="0" w:line="240" w:lineRule="auto"/>
+    </w:pPr>
+    <w:rPr>
+      <w:rFonts w:ascii="Segoe UI" w:hAnsi="Segoe UI" w:cs="Segoe UI"/>
+      <w:sz w:val="18"/>
+      <w:szCs w:val="18"/>
+    </w:rPr>
+  </w:style>
+  <w:style w:type="character" w:customStyle="1" w:styleId="BalloonTextChar">
+    <w:name w:val="Balloon Text Char"/>
+    <w:basedOn w:val="DefaultParagraphFont"/>
+    <w:link w:val="BalloonText"/>
+    <w:uiPriority w:val="99"/>
+    <w:semiHidden/>
+    <w:rsid w:val="00133124"/>
+    <w:rPr>
+      <w:rFonts w:ascii="Segoe UI" w:eastAsiaTheme="minorEastAsia" w:hAnsi="Segoe UI" w:cs="Segoe UI"/>
+      <w:sz w:val="18"/>
+      <w:szCs w:val="18"/>
+      <w:lang w:eastAsia="zh-CN"/>
+    </w:rPr>
+  </w:style>
 </w:styles>
 </file>
 
@@ -5650,7 +6092,7 @@
 </file>
 
 <file path=customXml/itemProps2.xml><?xml version="1.0" encoding="utf-8"?>
-<ds:datastoreItem xmlns:ds="http://schemas.openxmlformats.org/officeDocument/2006/customXml" ds:itemID="{949369E8-E373-4000-9F79-7E44099E3791}">
+<ds:datastoreItem xmlns:ds="http://schemas.openxmlformats.org/officeDocument/2006/customXml" ds:itemID="{1B0DC608-8876-4ABE-AA1F-421674B18F6F}">
   <ds:schemaRefs>
     <ds:schemaRef ds:uri="http://schemas.openxmlformats.org/officeDocument/2006/bibliography"/>
   </ds:schemaRefs>

</xml_diff>

<commit_message>
WordyTIGr.py works but will not implement all new features
</commit_message>
<xml_diff>
--- a/Assignment_2--Coder-kieran.docx
+++ b/Assignment_2--Coder-kieran.docx
@@ -3448,6 +3448,66 @@
     </w:p>
     <w:p>
       <w:pPr>
+        <w:pStyle w:val="ListParagraph"/>
+        <w:numPr>
+          <w:ilvl w:val="0"/>
+          <w:numId w:val="34"/>
+        </w:numPr>
+      </w:pPr>
+      <w:r>
+        <w:t xml:space="preserve">config to </w:t>
+      </w:r>
+      <w:proofErr w:type="spellStart"/>
+      <w:r>
+        <w:t>self.config</w:t>
+      </w:r>
+      <w:proofErr w:type="spellEnd"/>
+      <w:r>
+        <w:br/>
+      </w:r>
+      <w:r>
+        <w:rPr>
+          <w:noProof/>
+        </w:rPr>
+        <w:drawing>
+          <wp:inline distT="0" distB="0" distL="0" distR="0" wp14:anchorId="43D95767" wp14:editId="03FAD6EC">
+            <wp:extent cx="3000375" cy="1971675"/>
+            <wp:effectExtent l="0" t="0" r="9525" b="9525"/>
+            <wp:docPr id="8" name="Picture 8"/>
+            <wp:cNvGraphicFramePr>
+              <a:graphicFrameLocks xmlns:a="http://schemas.openxmlformats.org/drawingml/2006/main" noChangeAspect="1"/>
+            </wp:cNvGraphicFramePr>
+            <a:graphic xmlns:a="http://schemas.openxmlformats.org/drawingml/2006/main">
+              <a:graphicData uri="http://schemas.openxmlformats.org/drawingml/2006/picture">
+                <pic:pic xmlns:pic="http://schemas.openxmlformats.org/drawingml/2006/picture">
+                  <pic:nvPicPr>
+                    <pic:cNvPr id="1" name=""/>
+                    <pic:cNvPicPr/>
+                  </pic:nvPicPr>
+                  <pic:blipFill>
+                    <a:blip r:embed="rId18"/>
+                    <a:stretch>
+                      <a:fillRect/>
+                    </a:stretch>
+                  </pic:blipFill>
+                  <pic:spPr>
+                    <a:xfrm>
+                      <a:off x="0" y="0"/>
+                      <a:ext cx="3000375" cy="1971675"/>
+                    </a:xfrm>
+                    <a:prstGeom prst="rect">
+                      <a:avLst/>
+                    </a:prstGeom>
+                  </pic:spPr>
+                </pic:pic>
+              </a:graphicData>
+            </a:graphic>
+          </wp:inline>
+        </w:drawing>
+      </w:r>
+    </w:p>
+    <w:p>
+      <w:pPr>
         <w:pStyle w:val="Heading4"/>
       </w:pPr>
       <w:bookmarkStart w:id="29" w:name="_Hlk20292136"/>
@@ -3461,7 +3521,15 @@
     </w:p>
     <w:p>
       <w:r>
-        <w:t>This not only removed Shotgun Surgery but also removed Duplicate Code and all the Long methods</w:t>
+        <w:t xml:space="preserve">This if an effective addition since it added the extra </w:t>
+      </w:r>
+      <w:proofErr w:type="gramStart"/>
+      <w:r>
+        <w:t>functionality</w:t>
+      </w:r>
+      <w:proofErr w:type="gramEnd"/>
+      <w:r>
+        <w:t xml:space="preserve"> I have created by reading a config and initializing and interface into the parent class</w:t>
       </w:r>
     </w:p>
     <w:p>
@@ -3469,6 +3537,7 @@
         <w:pStyle w:val="Heading3"/>
       </w:pPr>
       <w:r>
+        <w:lastRenderedPageBreak/>
         <w:t>3</w:t>
       </w:r>
       <w:r>
@@ -3528,8 +3597,156 @@
           <w:numId w:val="35"/>
         </w:numPr>
       </w:pPr>
-      <w:bookmarkStart w:id="30" w:name="_GoBack"/>
+      <w:bookmarkStart w:id="30" w:name="_Hlk20301075"/>
+      <w:r>
+        <w:t>Remove unused Abstract variables</w:t>
+      </w:r>
       <w:bookmarkEnd w:id="30"/>
+      <w:r>
+        <w:br/>
+      </w:r>
+      <w:r>
+        <w:rPr>
+          <w:noProof/>
+        </w:rPr>
+        <w:drawing>
+          <wp:inline distT="0" distB="0" distL="0" distR="0" wp14:anchorId="15678651" wp14:editId="3F989BC1">
+            <wp:extent cx="3048000" cy="1800225"/>
+            <wp:effectExtent l="0" t="0" r="0" b="9525"/>
+            <wp:docPr id="9" name="Picture 9"/>
+            <wp:cNvGraphicFramePr>
+              <a:graphicFrameLocks xmlns:a="http://schemas.openxmlformats.org/drawingml/2006/main" noChangeAspect="1"/>
+            </wp:cNvGraphicFramePr>
+            <a:graphic xmlns:a="http://schemas.openxmlformats.org/drawingml/2006/main">
+              <a:graphicData uri="http://schemas.openxmlformats.org/drawingml/2006/picture">
+                <pic:pic xmlns:pic="http://schemas.openxmlformats.org/drawingml/2006/picture">
+                  <pic:nvPicPr>
+                    <pic:cNvPr id="1" name=""/>
+                    <pic:cNvPicPr/>
+                  </pic:nvPicPr>
+                  <pic:blipFill>
+                    <a:blip r:embed="rId19"/>
+                    <a:stretch>
+                      <a:fillRect/>
+                    </a:stretch>
+                  </pic:blipFill>
+                  <pic:spPr>
+                    <a:xfrm>
+                      <a:off x="0" y="0"/>
+                      <a:ext cx="3048000" cy="1800225"/>
+                    </a:xfrm>
+                    <a:prstGeom prst="rect">
+                      <a:avLst/>
+                    </a:prstGeom>
+                  </pic:spPr>
+                </pic:pic>
+              </a:graphicData>
+            </a:graphic>
+          </wp:inline>
+        </w:drawing>
+      </w:r>
+    </w:p>
+    <w:p>
+      <w:pPr>
+        <w:pStyle w:val="ListParagraph"/>
+        <w:numPr>
+          <w:ilvl w:val="0"/>
+          <w:numId w:val="35"/>
+        </w:numPr>
+      </w:pPr>
+      <w:r>
+        <w:t>Remove parameter use</w:t>
+      </w:r>
+      <w:r>
+        <w:br/>
+      </w:r>
+      <w:r>
+        <w:rPr>
+          <w:noProof/>
+        </w:rPr>
+        <w:drawing>
+          <wp:inline distT="0" distB="0" distL="0" distR="0" wp14:anchorId="727C0FEB" wp14:editId="1C7BACE6">
+            <wp:extent cx="3371850" cy="1066800"/>
+            <wp:effectExtent l="0" t="0" r="0" b="0"/>
+            <wp:docPr id="10" name="Picture 10"/>
+            <wp:cNvGraphicFramePr>
+              <a:graphicFrameLocks xmlns:a="http://schemas.openxmlformats.org/drawingml/2006/main" noChangeAspect="1"/>
+            </wp:cNvGraphicFramePr>
+            <a:graphic xmlns:a="http://schemas.openxmlformats.org/drawingml/2006/main">
+              <a:graphicData uri="http://schemas.openxmlformats.org/drawingml/2006/picture">
+                <pic:pic xmlns:pic="http://schemas.openxmlformats.org/drawingml/2006/picture">
+                  <pic:nvPicPr>
+                    <pic:cNvPr id="1" name=""/>
+                    <pic:cNvPicPr/>
+                  </pic:nvPicPr>
+                  <pic:blipFill>
+                    <a:blip r:embed="rId20"/>
+                    <a:stretch>
+                      <a:fillRect/>
+                    </a:stretch>
+                  </pic:blipFill>
+                  <pic:spPr>
+                    <a:xfrm>
+                      <a:off x="0" y="0"/>
+                      <a:ext cx="3371850" cy="1066800"/>
+                    </a:xfrm>
+                    <a:prstGeom prst="rect">
+                      <a:avLst/>
+                    </a:prstGeom>
+                  </pic:spPr>
+                </pic:pic>
+              </a:graphicData>
+            </a:graphic>
+          </wp:inline>
+        </w:drawing>
+      </w:r>
+      <w:r>
+        <w:br/>
+      </w:r>
+      <w:r>
+        <w:rPr>
+          <w:noProof/>
+        </w:rPr>
+        <w:drawing>
+          <wp:inline distT="0" distB="0" distL="0" distR="0" wp14:anchorId="371B91D6" wp14:editId="37B68CAB">
+            <wp:extent cx="3467100" cy="638175"/>
+            <wp:effectExtent l="0" t="0" r="0" b="9525"/>
+            <wp:docPr id="11" name="Picture 11"/>
+            <wp:cNvGraphicFramePr>
+              <a:graphicFrameLocks xmlns:a="http://schemas.openxmlformats.org/drawingml/2006/main" noChangeAspect="1"/>
+            </wp:cNvGraphicFramePr>
+            <a:graphic xmlns:a="http://schemas.openxmlformats.org/drawingml/2006/main">
+              <a:graphicData uri="http://schemas.openxmlformats.org/drawingml/2006/picture">
+                <pic:pic xmlns:pic="http://schemas.openxmlformats.org/drawingml/2006/picture">
+                  <pic:nvPicPr>
+                    <pic:cNvPr id="1" name=""/>
+                    <pic:cNvPicPr/>
+                  </pic:nvPicPr>
+                  <pic:blipFill>
+                    <a:blip r:embed="rId21"/>
+                    <a:stretch>
+                      <a:fillRect/>
+                    </a:stretch>
+                  </pic:blipFill>
+                  <pic:spPr>
+                    <a:xfrm>
+                      <a:off x="0" y="0"/>
+                      <a:ext cx="3467100" cy="638175"/>
+                    </a:xfrm>
+                    <a:prstGeom prst="rect">
+                      <a:avLst/>
+                    </a:prstGeom>
+                  </pic:spPr>
+                </pic:pic>
+              </a:graphicData>
+            </a:graphic>
+          </wp:inline>
+        </w:drawing>
+      </w:r>
+      <w:r>
+        <w:br/>
+        <w:t>TIGr.py</w:t>
+      </w:r>
     </w:p>
     <w:p>
       <w:pPr>
@@ -3544,10 +3761,19 @@
     </w:p>
     <w:p>
       <w:r>
+        <w:t>This removed the unnecessary variables without changing functionality of the code.</w:t>
+      </w:r>
+      <w:r>
+        <w:br/>
+        <w:t>The original WordyTIGr.py will no longer work now but its functions are obsolete now.</w:t>
+      </w:r>
+      <w:bookmarkStart w:id="31" w:name="_GoBack"/>
+      <w:bookmarkEnd w:id="31"/>
+      <w:r>
         <w:br w:type="page"/>
       </w:r>
     </w:p>
-    <w:bookmarkStart w:id="31" w:name="_Toc19946831" w:displacedByCustomXml="next"/>
+    <w:bookmarkStart w:id="32" w:name="_Toc19946831" w:displacedByCustomXml="next"/>
     <w:sdt>
       <w:sdtPr>
         <w:rPr>
@@ -3571,7 +3797,7 @@
           <w:r>
             <w:t>References</w:t>
           </w:r>
-          <w:bookmarkEnd w:id="31"/>
+          <w:bookmarkEnd w:id="32"/>
         </w:p>
         <w:sdt>
           <w:sdtPr>
@@ -3665,7 +3891,7 @@
     </w:sdt>
     <w:p/>
     <w:sectPr>
-      <w:footerReference w:type="default" r:id="rId18"/>
+      <w:footerReference w:type="default" r:id="rId22"/>
       <w:pgSz w:w="11906" w:h="16838"/>
       <w:pgMar w:top="1440" w:right="1440" w:bottom="1440" w:left="1440" w:header="708" w:footer="708" w:gutter="0"/>
       <w:pgNumType w:start="0"/>
@@ -5630,7 +5856,7 @@
   <w:abstractNum w:abstractNumId="20" w15:restartNumberingAfterBreak="0">
     <w:nsid w:val="4D39597D"/>
     <w:multiLevelType w:val="hybridMultilevel"/>
-    <w:tmpl w:val="060672BE"/>
+    <w:tmpl w:val="0A9EC940"/>
     <w:lvl w:ilvl="0" w:tplc="1409000F">
       <w:start w:val="1"/>
       <w:numFmt w:val="decimal"/>
@@ -8337,7 +8563,7 @@
 </file>
 
 <file path=customXml/itemProps2.xml><?xml version="1.0" encoding="utf-8"?>
-<ds:datastoreItem xmlns:ds="http://schemas.openxmlformats.org/officeDocument/2006/customXml" ds:itemID="{3C06AECF-F4B0-4AC5-BE72-A19184274F1F}">
+<ds:datastoreItem xmlns:ds="http://schemas.openxmlformats.org/officeDocument/2006/customXml" ds:itemID="{193487C9-9FEE-4D58-974F-605349A78DD3}">
   <ds:schemaRefs>
     <ds:schemaRef ds:uri="http://schemas.openxmlformats.org/officeDocument/2006/bibliography"/>
   </ds:schemaRefs>

</xml_diff>